<commit_message>
Added some info to the end of the report. Also fixed minor issues in the frontend.
</commit_message>
<xml_diff>
--- a/ProjectReport.docx
+++ b/ProjectReport.docx
@@ -1,6 +1,6 @@
 
 <file path=word/document.xml><?xml version="1.0" encoding="utf-8"?>
-<w:document xmlns:wpc="http://schemas.microsoft.com/office/word/2010/wordprocessingCanvas" xmlns:mo="http://schemas.microsoft.com/office/mac/office/2008/main" xmlns:mc="http://schemas.openxmlformats.org/markup-compatibility/2006" xmlns:mv="urn:schemas-microsoft-com:mac:vml" xmlns:o="urn:schemas-microsoft-com:office:office" xmlns:r="http://schemas.openxmlformats.org/officeDocument/2006/relationships" xmlns:m="http://schemas.openxmlformats.org/officeDocument/2006/math" xmlns:v="urn:schemas-microsoft-com:vml" xmlns:wp14="http://schemas.microsoft.com/office/word/2010/wordprocessingDrawing" xmlns:wp="http://schemas.openxmlformats.org/drawingml/2006/wordprocessingDrawing" xmlns:w10="urn:schemas-microsoft-com:office:word" xmlns:w="http://schemas.openxmlformats.org/wordprocessingml/2006/main" xmlns:w14="http://schemas.microsoft.com/office/word/2010/wordml" xmlns:wpg="http://schemas.microsoft.com/office/word/2010/wordprocessingGroup" xmlns:wpi="http://schemas.microsoft.com/office/word/2010/wordprocessingInk" xmlns:wne="http://schemas.microsoft.com/office/word/2006/wordml" xmlns:wps="http://schemas.microsoft.com/office/word/2010/wordprocessingShape" mc:Ignorable="w14 wp14">
+<w:document xmlns:wpc="http://schemas.microsoft.com/office/word/2010/wordprocessingCanvas" xmlns:cx="http://schemas.microsoft.com/office/drawing/2014/chartex" xmlns:cx1="http://schemas.microsoft.com/office/drawing/2015/9/8/chartex" xmlns:cx2="http://schemas.microsoft.com/office/drawing/2015/10/21/chartex" xmlns:cx3="http://schemas.microsoft.com/office/drawing/2016/5/9/chartex" xmlns:cx4="http://schemas.microsoft.com/office/drawing/2016/5/10/chartex" xmlns:cx5="http://schemas.microsoft.com/office/drawing/2016/5/11/chartex" xmlns:cx6="http://schemas.microsoft.com/office/drawing/2016/5/12/chartex" xmlns:cx7="http://schemas.microsoft.com/office/drawing/2016/5/13/chartex" xmlns:cx8="http://schemas.microsoft.com/office/drawing/2016/5/14/chartex" xmlns:mc="http://schemas.openxmlformats.org/markup-compatibility/2006" xmlns:aink="http://schemas.microsoft.com/office/drawing/2016/ink" xmlns:am3d="http://schemas.microsoft.com/office/drawing/2017/model3d" xmlns:o="urn:schemas-microsoft-com:office:office" xmlns:r="http://schemas.openxmlformats.org/officeDocument/2006/relationships" xmlns:m="http://schemas.openxmlformats.org/officeDocument/2006/math" xmlns:v="urn:schemas-microsoft-com:vml" xmlns:wp14="http://schemas.microsoft.com/office/word/2010/wordprocessingDrawing" xmlns:wp="http://schemas.openxmlformats.org/drawingml/2006/wordprocessingDrawing" xmlns:w10="urn:schemas-microsoft-com:office:word" xmlns:w="http://schemas.openxmlformats.org/wordprocessingml/2006/main" xmlns:w14="http://schemas.microsoft.com/office/word/2010/wordml" xmlns:w15="http://schemas.microsoft.com/office/word/2012/wordml" xmlns:w16cid="http://schemas.microsoft.com/office/word/2016/wordml/cid" xmlns:w16se="http://schemas.microsoft.com/office/word/2015/wordml/symex" xmlns:wpg="http://schemas.microsoft.com/office/word/2010/wordprocessingGroup" xmlns:wpi="http://schemas.microsoft.com/office/word/2010/wordprocessingInk" xmlns:wne="http://schemas.microsoft.com/office/word/2006/wordml" xmlns:wps="http://schemas.microsoft.com/office/word/2010/wordprocessingShape" mc:Ignorable="w14 w15 w16se w16cid wp14">
   <w:body>
     <w:p>
       <w:pPr>
@@ -293,6 +293,14 @@
     </w:p>
     <w:sdt>
       <w:sdtPr>
+        <w:rPr>
+          <w:rFonts w:asciiTheme="minorHAnsi" w:eastAsiaTheme="minorEastAsia" w:hAnsiTheme="minorHAnsi" w:cstheme="minorBidi"/>
+          <w:b w:val="0"/>
+          <w:bCs w:val="0"/>
+          <w:color w:val="auto"/>
+          <w:sz w:val="24"/>
+          <w:szCs w:val="24"/>
+        </w:rPr>
         <w:id w:val="-2134863465"/>
         <w:docPartObj>
           <w:docPartGallery w:val="Table of Contents"/>
@@ -301,11 +309,7 @@
       </w:sdtPr>
       <w:sdtEndPr>
         <w:rPr>
-          <w:rFonts w:asciiTheme="minorHAnsi" w:eastAsiaTheme="minorEastAsia" w:hAnsiTheme="minorHAnsi" w:cstheme="minorBidi"/>
           <w:noProof/>
-          <w:color w:val="auto"/>
-          <w:sz w:val="24"/>
-          <w:szCs w:val="24"/>
         </w:rPr>
       </w:sdtEndPr>
       <w:sdtContent>
@@ -981,9 +985,7 @@
         </w:rPr>
         <w:t>URL of hosted web services</w:t>
       </w:r>
-      <w:bookmarkStart w:id="1" w:name="_GoBack"/>
       <w:bookmarkEnd w:id="0"/>
-      <w:bookmarkEnd w:id="1"/>
     </w:p>
     <w:p>
       <w:pPr>
@@ -1015,14 +1017,14 @@
           <w:lang w:val="en-GB"/>
         </w:rPr>
       </w:pPr>
-      <w:bookmarkStart w:id="2" w:name="_Toc384321886"/>
+      <w:bookmarkStart w:id="1" w:name="_Toc384321886"/>
       <w:r>
         <w:rPr>
           <w:lang w:val="en-GB"/>
         </w:rPr>
         <w:t>Resources Used</w:t>
       </w:r>
-      <w:bookmarkEnd w:id="2"/>
+      <w:bookmarkEnd w:id="1"/>
     </w:p>
     <w:p>
       <w:pPr>
@@ -1038,23 +1040,13 @@
           <w:lang w:val="en-GB"/>
         </w:rPr>
       </w:pPr>
-      <w:proofErr w:type="spellStart"/>
-      <w:r>
-        <w:rPr>
-          <w:rFonts w:ascii="Arial" w:hAnsi="Arial" w:cs="Arial"/>
-          <w:color w:val="000000"/>
-          <w:lang w:val="en-GB"/>
-        </w:rPr>
-        <w:t>Macbook</w:t>
-      </w:r>
-      <w:proofErr w:type="spellEnd"/>
-      <w:r>
-        <w:rPr>
-          <w:rFonts w:ascii="Arial" w:hAnsi="Arial" w:cs="Arial"/>
-          <w:color w:val="000000"/>
-          <w:lang w:val="en-GB"/>
-        </w:rPr>
-        <w:t xml:space="preserve"> Pro with OS High Sierra V10.13.3</w:t>
+      <w:r>
+        <w:rPr>
+          <w:rFonts w:ascii="Arial" w:hAnsi="Arial" w:cs="Arial"/>
+          <w:color w:val="000000"/>
+          <w:lang w:val="en-GB"/>
+        </w:rPr>
+        <w:t>Macbook Pro with OS High Sierra V10.13.3</w:t>
       </w:r>
     </w:p>
     <w:p>
@@ -1141,23 +1133,13 @@
           <w:lang w:val="en-GB"/>
         </w:rPr>
       </w:pPr>
-      <w:proofErr w:type="spellStart"/>
-      <w:r>
-        <w:rPr>
-          <w:rFonts w:ascii="Arial" w:hAnsi="Arial" w:cs="Arial"/>
-          <w:color w:val="000000"/>
-          <w:lang w:val="en-GB"/>
-        </w:rPr>
-        <w:t>Yaser’s</w:t>
-      </w:r>
-      <w:proofErr w:type="spellEnd"/>
-      <w:r>
-        <w:rPr>
-          <w:rFonts w:ascii="Arial" w:hAnsi="Arial" w:cs="Arial"/>
-          <w:color w:val="000000"/>
-          <w:lang w:val="en-GB"/>
-        </w:rPr>
-        <w:t xml:space="preserve"> computer and tools</w:t>
+      <w:r>
+        <w:rPr>
+          <w:rFonts w:ascii="Arial" w:hAnsi="Arial" w:cs="Arial"/>
+          <w:color w:val="000000"/>
+          <w:lang w:val="en-GB"/>
+        </w:rPr>
+        <w:t>Yaser’s computer and tools</w:t>
       </w:r>
     </w:p>
     <w:p>
@@ -1217,14 +1199,14 @@
           <w:lang w:val="en-GB"/>
         </w:rPr>
       </w:pPr>
-      <w:bookmarkStart w:id="3" w:name="_Toc384321887"/>
+      <w:bookmarkStart w:id="2" w:name="_Toc384321887"/>
       <w:r>
         <w:rPr>
           <w:lang w:val="en-GB"/>
         </w:rPr>
         <w:t>Code from other sources</w:t>
       </w:r>
-      <w:bookmarkEnd w:id="3"/>
+      <w:bookmarkEnd w:id="2"/>
     </w:p>
     <w:p>
       <w:pPr>
@@ -1236,23 +1218,13 @@
           <w:lang w:val="en-GB"/>
         </w:rPr>
       </w:pPr>
-      <w:proofErr w:type="spellStart"/>
-      <w:r>
-        <w:rPr>
-          <w:rFonts w:ascii="Arial" w:hAnsi="Arial" w:cs="Arial"/>
-          <w:color w:val="000000"/>
-          <w:lang w:val="en-GB"/>
-        </w:rPr>
-        <w:t>Prob</w:t>
-      </w:r>
-      <w:proofErr w:type="spellEnd"/>
-      <w:r>
-        <w:rPr>
-          <w:rFonts w:ascii="Arial" w:hAnsi="Arial" w:cs="Arial"/>
-          <w:color w:val="000000"/>
-          <w:lang w:val="en-GB"/>
-        </w:rPr>
-        <w:t xml:space="preserve"> something</w:t>
+      <w:r>
+        <w:rPr>
+          <w:rFonts w:ascii="Arial" w:hAnsi="Arial" w:cs="Arial"/>
+          <w:color w:val="000000"/>
+          <w:lang w:val="en-GB"/>
+        </w:rPr>
+        <w:t>Prob something</w:t>
       </w:r>
     </w:p>
     <w:p>
@@ -1266,14 +1238,15 @@
           <w:lang w:val="en-GB"/>
         </w:rPr>
       </w:pPr>
-      <w:bookmarkStart w:id="4" w:name="_Toc384321888"/>
-      <w:r>
-        <w:rPr>
-          <w:lang w:val="en-GB"/>
-        </w:rPr>
+      <w:bookmarkStart w:id="3" w:name="_Toc384321888"/>
+      <w:r>
+        <w:rPr>
+          <w:lang w:val="en-GB"/>
+        </w:rPr>
+        <w:lastRenderedPageBreak/>
         <w:t>Framework used to implement web services</w:t>
       </w:r>
-      <w:bookmarkEnd w:id="4"/>
+      <w:bookmarkEnd w:id="3"/>
     </w:p>
     <w:p>
       <w:pPr>
@@ -1305,7 +1278,7 @@
           <w:lang w:val="en-GB"/>
         </w:rPr>
       </w:pPr>
-      <w:bookmarkStart w:id="5" w:name="_Toc384321889"/>
+      <w:bookmarkStart w:id="4" w:name="_Toc384321889"/>
       <w:r>
         <w:rPr>
           <w:lang w:val="en-GB"/>
@@ -1324,7 +1297,7 @@
         </w:rPr>
         <w:t xml:space="preserve"> description</w:t>
       </w:r>
-      <w:bookmarkEnd w:id="5"/>
+      <w:bookmarkEnd w:id="4"/>
     </w:p>
     <w:p>
       <w:pPr>
@@ -1338,21 +1311,12 @@
           <w:color w:val="000000"/>
         </w:rPr>
       </w:pPr>
-      <w:proofErr w:type="gramStart"/>
-      <w:r>
-        <w:rPr>
-          <w:rFonts w:ascii="Arial" w:hAnsi="Arial" w:cs="Arial"/>
-          <w:color w:val="000000"/>
-        </w:rPr>
-        <w:t>Sufficient description of your program’s tests (input/output) that demonstrates that your software works.</w:t>
-      </w:r>
-      <w:proofErr w:type="gramEnd"/>
-      <w:r>
-        <w:rPr>
-          <w:rFonts w:ascii="Arial" w:hAnsi="Arial" w:cs="Arial"/>
-          <w:color w:val="000000"/>
-        </w:rPr>
-        <w:t xml:space="preserve"> Your description needs to state what is tested/shown (e.g., which specific cases) and needs to be supported by figures showing your input/output (e.g., screen snapshots). </w:t>
+      <w:r>
+        <w:rPr>
+          <w:rFonts w:ascii="Arial" w:hAnsi="Arial" w:cs="Arial"/>
+          <w:color w:val="000000"/>
+        </w:rPr>
+        <w:t xml:space="preserve">Sufficient description of your program’s tests (input/output) that demonstrates that your software works. Your description needs to state what is tested/shown (e.g., which specific cases) and needs to be supported by figures showing your input/output (e.g., screen snapshots). </w:t>
       </w:r>
     </w:p>
     <w:p>
@@ -1366,14 +1330,14 @@
           <w:lang w:val="en-GB"/>
         </w:rPr>
       </w:pPr>
-      <w:bookmarkStart w:id="6" w:name="_Toc384321890"/>
+      <w:bookmarkStart w:id="5" w:name="_Toc384321890"/>
       <w:r>
         <w:rPr>
           <w:lang w:val="en-GB"/>
         </w:rPr>
         <w:t>Design</w:t>
       </w:r>
-      <w:bookmarkEnd w:id="6"/>
+      <w:bookmarkEnd w:id="5"/>
     </w:p>
     <w:p>
       <w:pPr>
@@ -1383,14 +1347,14 @@
           <w:lang w:val="en-GB"/>
         </w:rPr>
       </w:pPr>
-      <w:bookmarkStart w:id="7" w:name="_Toc384321891"/>
+      <w:bookmarkStart w:id="6" w:name="_Toc384321891"/>
       <w:r>
         <w:rPr>
           <w:lang w:val="en-GB"/>
         </w:rPr>
         <w:t>Web Services Description</w:t>
       </w:r>
-      <w:bookmarkEnd w:id="7"/>
+      <w:bookmarkEnd w:id="6"/>
     </w:p>
     <w:p>
       <w:pPr>
@@ -1415,11 +1379,11 @@
         <w:pStyle w:val="Heading2"/>
         <w:spacing w:line="480" w:lineRule="auto"/>
       </w:pPr>
-      <w:bookmarkStart w:id="8" w:name="_Toc384321892"/>
+      <w:bookmarkStart w:id="7" w:name="_Toc384321892"/>
       <w:r>
         <w:t>Description of Portals and Hosting Details</w:t>
       </w:r>
-      <w:bookmarkEnd w:id="8"/>
+      <w:bookmarkEnd w:id="7"/>
     </w:p>
     <w:p>
       <w:pPr>
@@ -1434,11 +1398,11 @@
         <w:pStyle w:val="Heading2"/>
         <w:spacing w:line="480" w:lineRule="auto"/>
       </w:pPr>
-      <w:bookmarkStart w:id="9" w:name="_Toc384321893"/>
+      <w:bookmarkStart w:id="8" w:name="_Toc384321893"/>
       <w:r>
         <w:t>Workflow Coordination Description</w:t>
       </w:r>
-      <w:bookmarkEnd w:id="9"/>
+      <w:bookmarkEnd w:id="8"/>
     </w:p>
     <w:p>
       <w:pPr>
@@ -1456,21 +1420,12 @@
           <w:color w:val="000000"/>
         </w:rPr>
       </w:pPr>
-      <w:proofErr w:type="gramStart"/>
-      <w:r>
-        <w:rPr>
-          <w:rFonts w:ascii="Arial" w:hAnsi="Arial" w:cs="Arial"/>
-          <w:color w:val="000000"/>
-        </w:rPr>
-        <w:t>Workflow coordination description or annotated screenshots.</w:t>
-      </w:r>
-      <w:proofErr w:type="gramEnd"/>
-      <w:r>
-        <w:rPr>
-          <w:rFonts w:ascii="Arial" w:hAnsi="Arial" w:cs="Arial"/>
-          <w:color w:val="000000"/>
-        </w:rPr>
-        <w:t xml:space="preserve"> By just  +      <w:r>
+        <w:rPr>
+          <w:rFonts w:ascii="Arial" w:hAnsi="Arial" w:cs="Arial"/>
+          <w:color w:val="000000"/>
+        </w:rPr>
+        <w:t>Workflow coordination description or annotated screenshots. By just   reading this part, the reader should be able to understand the portal visits, information exchange among the entities, and any related activities. Also include technical implementation details about the workflow coordination.   </w:t>
       </w:r>
@@ -1485,11 +1440,11 @@
         <w:pStyle w:val="Heading2"/>
         <w:spacing w:line="480" w:lineRule="auto"/>
       </w:pPr>
-      <w:bookmarkStart w:id="10" w:name="_Toc384321894"/>
+      <w:bookmarkStart w:id="9" w:name="_Toc384321894"/>
       <w:r>
         <w:t>Databases</w:t>
       </w:r>
-      <w:bookmarkEnd w:id="10"/>
+      <w:bookmarkEnd w:id="9"/>
     </w:p>
     <w:p>
       <w:pPr>
@@ -1514,6 +1469,303 @@
         </w:rPr>
         <w:t>DB maintained by each organization/entity (include DB schemas)   </w:t>
+      </w:r>
+    </w:p>
+    <w:p>
+      <w:pPr>
+        <w:widowControl w:val="0"/>
+        <w:tabs>
+          <w:tab w:val="left" w:pos="220"/>
+          <w:tab w:val="left" w:pos="720"/>
+        </w:tabs>
+        <w:autoSpaceDE w:val="0"/>
+        <w:autoSpaceDN w:val="0"/>
+        <w:adjustRightInd w:val="0"/>
+        <w:spacing w:after="240" w:line="480" w:lineRule="auto"/>
+        <w:rPr>
+          <w:rFonts w:ascii="Arial" w:hAnsi="Arial" w:cs="Arial"/>
+          <w:color w:val="000000"/>
+        </w:rPr>
+      </w:pPr>
+    </w:p>
+    <w:p>
+      <w:pPr>
+        <w:rPr>
+          <w:rFonts w:ascii="Arial" w:hAnsi="Arial" w:cs="Arial"/>
+          <w:color w:val="000000"/>
+        </w:rPr>
+      </w:pPr>
+      <w:r>
+        <w:rPr>
+          <w:rFonts w:ascii="Arial" w:hAnsi="Arial" w:cs="Arial"/>
+          <w:color w:val="000000"/>
+        </w:rPr>
+        <w:br w:type="page"/>
+      </w:r>
+    </w:p>
+    <w:p>
+      <w:pPr>
+        <w:rPr>
+          <w:b/>
+          <w:bCs/>
+          <w:sz w:val="28"/>
+          <w:szCs w:val="28"/>
+        </w:rPr>
+      </w:pPr>
+      <w:r>
+        <w:rPr>
+          <w:b/>
+          <w:bCs/>
+          <w:sz w:val="28"/>
+          <w:szCs w:val="28"/>
+        </w:rPr>
+        <w:lastRenderedPageBreak/>
+        <w:t>Resources Used:</w:t>
+      </w:r>
+    </w:p>
+    <w:p>
+      <w:pPr>
+        <w:rPr>
+          <w:sz w:val="28"/>
+          <w:szCs w:val="28"/>
+        </w:rPr>
+      </w:pPr>
+      <w:r>
+        <w:rPr>
+          <w:sz w:val="28"/>
+          <w:szCs w:val="28"/>
+        </w:rPr>
+        <w:t>Base model Macbook Pro with Touchpad 15 inch</w:t>
+      </w:r>
+    </w:p>
+    <w:p>
+      <w:pPr>
+        <w:rPr>
+          <w:sz w:val="28"/>
+          <w:szCs w:val="28"/>
+        </w:rPr>
+      </w:pPr>
+      <w:r>
+        <w:rPr>
+          <w:sz w:val="28"/>
+          <w:szCs w:val="28"/>
+        </w:rPr>
+        <w:t>Processor 2.8 GHz Intel Core i7</w:t>
+      </w:r>
+    </w:p>
+    <w:p>
+      <w:pPr>
+        <w:rPr>
+          <w:sz w:val="28"/>
+          <w:szCs w:val="28"/>
+        </w:rPr>
+      </w:pPr>
+      <w:r>
+        <w:rPr>
+          <w:sz w:val="28"/>
+          <w:szCs w:val="28"/>
+        </w:rPr>
+        <w:t>16 GB 2133 MHz LPDDR3</w:t>
+      </w:r>
+    </w:p>
+    <w:p>
+      <w:pPr>
+        <w:rPr>
+          <w:sz w:val="28"/>
+          <w:szCs w:val="28"/>
+        </w:rPr>
+      </w:pPr>
+      <w:r>
+        <w:rPr>
+          <w:sz w:val="28"/>
+          <w:szCs w:val="28"/>
+        </w:rPr>
+        <w:t>macOS High Sierra Version 10.13.3 Beta</w:t>
+      </w:r>
+    </w:p>
+    <w:p>
+      <w:pPr>
+        <w:rPr>
+          <w:sz w:val="28"/>
+          <w:szCs w:val="28"/>
+        </w:rPr>
+      </w:pPr>
+      <w:r>
+        <w:rPr>
+          <w:sz w:val="28"/>
+          <w:szCs w:val="28"/>
+        </w:rPr>
+        <w:t>Editor: Visual Studio Code, Visual Studio 2017 Mac Beta</w:t>
+      </w:r>
+    </w:p>
+    <w:p>
+      <w:pPr>
+        <w:rPr>
+          <w:sz w:val="28"/>
+          <w:szCs w:val="28"/>
+        </w:rPr>
+      </w:pPr>
+      <w:r>
+        <w:rPr>
+          <w:sz w:val="28"/>
+          <w:szCs w:val="28"/>
+        </w:rPr>
+        <w:t>Browser: Chrome</w:t>
+      </w:r>
+    </w:p>
+    <w:p>
+      <w:pPr>
+        <w:rPr>
+          <w:sz w:val="28"/>
+          <w:szCs w:val="28"/>
+        </w:rPr>
+      </w:pPr>
+    </w:p>
+    <w:p>
+      <w:pPr>
+        <w:rPr>
+          <w:b/>
+          <w:bCs/>
+          <w:sz w:val="28"/>
+          <w:szCs w:val="28"/>
+        </w:rPr>
+      </w:pPr>
+      <w:r>
+        <w:rPr>
+          <w:b/>
+          <w:bCs/>
+          <w:sz w:val="28"/>
+          <w:szCs w:val="28"/>
+        </w:rPr>
+        <w:t>Server:</w:t>
+      </w:r>
+    </w:p>
+    <w:p>
+      <w:pPr>
+        <w:rPr>
+          <w:sz w:val="28"/>
+          <w:szCs w:val="28"/>
+        </w:rPr>
+      </w:pPr>
+      <w:r>
+        <w:rPr>
+          <w:sz w:val="28"/>
+          <w:szCs w:val="28"/>
+        </w:rPr>
+        <w:t>Azure webapp</w:t>
+      </w:r>
+    </w:p>
+    <w:p>
+      <w:pPr>
+        <w:rPr>
+          <w:sz w:val="28"/>
+          <w:szCs w:val="28"/>
+        </w:rPr>
+      </w:pPr>
+      <w:r>
+        <w:rPr>
+          <w:sz w:val="28"/>
+          <w:szCs w:val="28"/>
+        </w:rPr>
+        <w:t>Cloud Instance on Pay-As-You-Go with scale-out capabilities on the service plan.</w:t>
+      </w:r>
+    </w:p>
+    <w:p>
+      <w:pPr>
+        <w:rPr>
+          <w:sz w:val="28"/>
+          <w:szCs w:val="28"/>
+        </w:rPr>
+      </w:pPr>
+    </w:p>
+    <w:p>
+      <w:pPr>
+        <w:rPr>
+          <w:sz w:val="28"/>
+          <w:szCs w:val="28"/>
+        </w:rPr>
+      </w:pPr>
+      <w:r>
+        <w:rPr>
+          <w:sz w:val="28"/>
+          <w:szCs w:val="28"/>
+        </w:rPr>
+        <w:t xml:space="preserve">Serverside Hosting </w:t>
+      </w:r>
+      <w:r>
+        <w:rPr>
+          <w:sz w:val="28"/>
+          <w:szCs w:val="28"/>
+        </w:rPr>
+        <w:t xml:space="preserve">URL: </w:t>
+      </w:r>
+      <w:hyperlink r:id="rId6" w:history="1">
+        <w:r>
+          <w:rPr>
+            <w:rStyle w:val="Hyperlink"/>
+            <w:sz w:val="28"/>
+            <w:szCs w:val="28"/>
+          </w:rPr>
+          <w:t>http://groupprojectmbr.azurewebsites.net/</w:t>
+        </w:r>
+      </w:hyperlink>
+    </w:p>
+    <w:p>
+      <w:pPr>
+        <w:rPr>
+          <w:sz w:val="28"/>
+          <w:szCs w:val="28"/>
+        </w:rPr>
+      </w:pPr>
+      <w:r>
+        <w:rPr>
+          <w:sz w:val="28"/>
+          <w:szCs w:val="28"/>
+        </w:rPr>
+        <w:t xml:space="preserve">FrontEnd Hosting URL: </w:t>
+      </w:r>
+      <w:hyperlink r:id="rId7" w:history="1">
+        <w:r>
+          <w:rPr>
+            <w:rStyle w:val="Hyperlink"/>
+            <w:sz w:val="28"/>
+            <w:szCs w:val="28"/>
+          </w:rPr>
+          <w:t>https://projectfrontend.azurewebsites.net/</w:t>
+        </w:r>
+      </w:hyperlink>
+      <w:r>
+        <w:rPr>
+          <w:sz w:val="28"/>
+          <w:szCs w:val="28"/>
+        </w:rPr>
+        <w:t xml:space="preserve"> </w:t>
+      </w:r>
+      <w:bookmarkStart w:id="10" w:name="_GoBack"/>
+      <w:bookmarkEnd w:id="10"/>
+    </w:p>
+    <w:p>
+      <w:pPr>
+        <w:widowControl w:val="0"/>
+        <w:tabs>
+          <w:tab w:val="left" w:pos="220"/>
+          <w:tab w:val="left" w:pos="720"/>
+        </w:tabs>
+        <w:autoSpaceDE w:val="0"/>
+        <w:autoSpaceDN w:val="0"/>
+        <w:adjustRightInd w:val="0"/>
+        <w:spacing w:after="240" w:line="480" w:lineRule="auto"/>
+        <w:rPr>
+          <w:rFonts w:ascii="Arial" w:hAnsi="Arial" w:cs="Arial"/>
+          <w:color w:val="000000"/>
+        </w:rPr>
+      </w:pPr>
+      <w:r>
+        <w:rPr>
+          <w:rFonts w:ascii="Arial" w:hAnsi="Arial" w:cs="Arial"/>
+          <w:color w:val="000000"/>
+        </w:rPr>
+        <w:t xml:space="preserve"> </w:t>
       </w:r>
     </w:p>
     <w:sectPr>
@@ -1527,8 +1779,8 @@
 </file>
 
 <file path=word/numbering.xml><?xml version="1.0" encoding="utf-8"?>
-<w:numbering xmlns:wpc="http://schemas.microsoft.com/office/word/2010/wordprocessingCanvas" xmlns:mo="http://schemas.microsoft.com/office/mac/office/2008/main" xmlns:mc="http://schemas.openxmlformats.org/markup-compatibility/2006" xmlns:mv="urn:schemas-microsoft-com:mac:vml" xmlns:o="urn:schemas-microsoft-com:office:office" xmlns:r="http://schemas.openxmlformats.org/officeDocument/2006/relationships" xmlns:m="http://schemas.openxmlformats.org/officeDocument/2006/math" xmlns:v="urn:schemas-microsoft-com:vml" xmlns:wp14="http://schemas.microsoft.com/office/word/2010/wordprocessingDrawing" xmlns:wp="http://schemas.openxmlformats.org/drawingml/2006/wordprocessingDrawing" xmlns:w10="urn:schemas-microsoft-com:office:word" xmlns:w="http://schemas.openxmlformats.org/wordprocessingml/2006/main" xmlns:w14="http://schemas.microsoft.com/office/word/2010/wordml" xmlns:wpg="http://schemas.microsoft.com/office/word/2010/wordprocessingGroup" xmlns:wpi="http://schemas.microsoft.com/office/word/2010/wordprocessingInk" xmlns:wne="http://schemas.microsoft.com/office/word/2006/wordml" xmlns:wps="http://schemas.microsoft.com/office/word/2010/wordprocessingShape" mc:Ignorable="w14 wp14">
-  <w:abstractNum w:abstractNumId="0">
+<w:numbering xmlns:wpc="http://schemas.microsoft.com/office/word/2010/wordprocessingCanvas" xmlns:cx="http://schemas.microsoft.com/office/drawing/2014/chartex" xmlns:cx1="http://schemas.microsoft.com/office/drawing/2015/9/8/chartex" xmlns:cx2="http://schemas.microsoft.com/office/drawing/2015/10/21/chartex" xmlns:cx3="http://schemas.microsoft.com/office/drawing/2016/5/9/chartex" xmlns:cx4="http://schemas.microsoft.com/office/drawing/2016/5/10/chartex" xmlns:cx5="http://schemas.microsoft.com/office/drawing/2016/5/11/chartex" xmlns:cx6="http://schemas.microsoft.com/office/drawing/2016/5/12/chartex" xmlns:cx7="http://schemas.microsoft.com/office/drawing/2016/5/13/chartex" xmlns:cx8="http://schemas.microsoft.com/office/drawing/2016/5/14/chartex" xmlns:mc="http://schemas.openxmlformats.org/markup-compatibility/2006" xmlns:aink="http://schemas.microsoft.com/office/drawing/2016/ink" xmlns:am3d="http://schemas.microsoft.com/office/drawing/2017/model3d" xmlns:o="urn:schemas-microsoft-com:office:office" xmlns:r="http://schemas.openxmlformats.org/officeDocument/2006/relationships" xmlns:m="http://schemas.openxmlformats.org/officeDocument/2006/math" xmlns:v="urn:schemas-microsoft-com:vml" xmlns:wp14="http://schemas.microsoft.com/office/word/2010/wordprocessingDrawing" xmlns:wp="http://schemas.openxmlformats.org/drawingml/2006/wordprocessingDrawing" xmlns:w10="urn:schemas-microsoft-com:office:word" xmlns:w="http://schemas.openxmlformats.org/wordprocessingml/2006/main" xmlns:w14="http://schemas.microsoft.com/office/word/2010/wordml" xmlns:w15="http://schemas.microsoft.com/office/word/2012/wordml" xmlns:w16cid="http://schemas.microsoft.com/office/word/2016/wordml/cid" xmlns:w16se="http://schemas.microsoft.com/office/word/2015/wordml/symex" xmlns:wpg="http://schemas.microsoft.com/office/word/2010/wordprocessingGroup" xmlns:wpi="http://schemas.microsoft.com/office/word/2010/wordprocessingInk" xmlns:wne="http://schemas.microsoft.com/office/word/2006/wordml" xmlns:wps="http://schemas.microsoft.com/office/word/2010/wordprocessingShape" mc:Ignorable="w14 w15 w16se w16cid wp14">
+  <w:abstractNum w:abstractNumId="0" w15:restartNumberingAfterBreak="0">
     <w:nsid w:val="00000001"/>
     <w:multiLevelType w:val="hybridMultilevel"/>
     <w:tmpl w:val="00000001"/>
@@ -1582,7 +1834,7 @@
       <w:lvlJc w:val="left"/>
     </w:lvl>
   </w:abstractNum>
-  <w:abstractNum w:abstractNumId="1">
+  <w:abstractNum w:abstractNumId="1" w15:restartNumberingAfterBreak="0">
     <w:nsid w:val="3279049B"/>
     <w:multiLevelType w:val="multilevel"/>
     <w:tmpl w:val="E1F4FDA0"/>
@@ -1741,7 +1993,7 @@
 </file>
 
 <file path=word/styles.xml><?xml version="1.0" encoding="utf-8"?>
-<w:styles xmlns:mc="http://schemas.openxmlformats.org/markup-compatibility/2006" xmlns:r="http://schemas.openxmlformats.org/officeDocument/2006/relationships" xmlns:w="http://schemas.openxmlformats.org/wordprocessingml/2006/main" xmlns:w14="http://schemas.microsoft.com/office/word/2010/wordml" mc:Ignorable="w14">
+<w:styles xmlns:mc="http://schemas.openxmlformats.org/markup-compatibility/2006" xmlns:r="http://schemas.openxmlformats.org/officeDocument/2006/relationships" xmlns:w="http://schemas.openxmlformats.org/wordprocessingml/2006/main" xmlns:w14="http://schemas.microsoft.com/office/word/2010/wordml" xmlns:w15="http://schemas.microsoft.com/office/word/2012/wordml" xmlns:w16cid="http://schemas.microsoft.com/office/word/2016/wordml/cid" xmlns:w16se="http://schemas.microsoft.com/office/word/2015/wordml/symex" mc:Ignorable="w14 w15 w16se w16cid">
   <w:docDefaults>
     <w:rPrDefault>
       <w:rPr>
@@ -1753,144 +2005,373 @@
     </w:rPrDefault>
     <w:pPrDefault/>
   </w:docDefaults>
-  <w:latentStyles w:defLockedState="0" w:defUIPriority="99" w:defSemiHidden="1" w:defUnhideWhenUsed="1" w:defQFormat="0" w:count="276">
-    <w:lsdException w:name="Normal" w:semiHidden="0" w:uiPriority="0" w:unhideWhenUsed="0" w:qFormat="1"/>
-    <w:lsdException w:name="heading 1" w:semiHidden="0" w:uiPriority="9" w:unhideWhenUsed="0" w:qFormat="1"/>
-    <w:lsdException w:name="heading 2" w:uiPriority="9" w:qFormat="1"/>
-    <w:lsdException w:name="heading 3" w:uiPriority="9" w:qFormat="1"/>
-    <w:lsdException w:name="heading 4" w:uiPriority="9" w:qFormat="1"/>
-    <w:lsdException w:name="heading 5" w:uiPriority="9" w:qFormat="1"/>
-    <w:lsdException w:name="heading 6" w:uiPriority="9" w:qFormat="1"/>
-    <w:lsdException w:name="heading 7" w:uiPriority="9" w:qFormat="1"/>
-    <w:lsdException w:name="heading 8" w:uiPriority="9" w:qFormat="1"/>
-    <w:lsdException w:name="heading 9" w:uiPriority="9" w:qFormat="1"/>
-    <w:lsdException w:name="toc 1" w:uiPriority="39"/>
-    <w:lsdException w:name="toc 2" w:uiPriority="39"/>
-    <w:lsdException w:name="toc 3" w:uiPriority="39"/>
-    <w:lsdException w:name="toc 4" w:uiPriority="39"/>
-    <w:lsdException w:name="toc 5" w:uiPriority="39"/>
-    <w:lsdException w:name="toc 6" w:uiPriority="39"/>
-    <w:lsdException w:name="toc 7" w:uiPriority="39"/>
-    <w:lsdException w:name="toc 8" w:uiPriority="39"/>
-    <w:lsdException w:name="toc 9" w:uiPriority="39"/>
-    <w:lsdException w:name="caption" w:uiPriority="35" w:qFormat="1"/>
-    <w:lsdException w:name="Title" w:semiHidden="0" w:uiPriority="10" w:unhideWhenUsed="0" w:qFormat="1"/>
-    <w:lsdException w:name="Default Paragraph Font" w:uiPriority="1"/>
-    <w:lsdException w:name="Subtitle" w:semiHidden="0" w:uiPriority="11" w:unhideWhenUsed="0" w:qFormat="1"/>
-    <w:lsdException w:name="Strong" w:semiHidden="0" w:uiPriority="22" w:unhideWhenUsed="0" w:qFormat="1"/>
-    <w:lsdException w:name="Emphasis" w:semiHidden="0" w:uiPriority="20" w:unhideWhenUsed="0" w:qFormat="1"/>
-    <w:lsdException w:name="Table Grid" w:semiHidden="0" w:uiPriority="59" w:unhideWhenUsed="0"/>
-    <w:lsdException w:name="Placeholder Text" w:unhideWhenUsed="0"/>
-    <w:lsdException w:name="No Spacing" w:semiHidden="0" w:uiPriority="1" w:unhideWhenUsed="0" w:qFormat="1"/>
-    <w:lsdException w:name="Light Shading" w:semiHidden="0" w:uiPriority="60" w:unhideWhenUsed="0"/>
-    <w:lsdException w:name="Light List" w:semiHidden="0" w:uiPriority="61" w:unhideWhenUsed="0"/>
-    <w:lsdException w:name="Light Grid" w:semiHidden="0" w:uiPriority="62" w:unhideWhenUsed="0"/>
-    <w:lsdException w:name="Medium Shading 1" w:semiHidden="0" w:uiPriority="63" w:unhideWhenUsed="0"/>
-    <w:lsdException w:name="Medium Shading 2" w:semiHidden="0" w:uiPriority="64" w:unhideWhenUsed="0"/>
-    <w:lsdException w:name="Medium List 1" w:semiHidden="0" w:uiPriority="65" w:unhideWhenUsed="0"/>
-    <w:lsdException w:name="Medium List 2" w:semiHidden="0" w:uiPriority="66" w:unhideWhenUsed="0"/>
-    <w:lsdException w:name="Medium Grid 1" w:semiHidden="0" w:uiPriority="67" w:unhideWhenUsed="0"/>
-    <w:lsdException w:name="Medium Grid 2" w:semiHidden="0" w:uiPriority="68" w:unhideWhenUsed="0"/>
-    <w:lsdException w:name="Medium Grid 3" w:semiHidden="0" w:uiPriority="69" w:unhideWhenUsed="0"/>
-    <w:lsdException w:name="Dark List" w:semiHidden="0" w:uiPriority="70" w:unhideWhenUsed="0"/>
-    <w:lsdException w:name="Colorful Shading" w:semiHidden="0" w:uiPriority="71" w:unhideWhenUsed="0"/>
-    <w:lsdException w:name="Colorful List" w:semiHidden="0" w:uiPriority="72" w:unhideWhenUsed="0"/>
-    <w:lsdException w:name="Colorful Grid" w:semiHidden="0" w:uiPriority="73" w:unhideWhenUsed="0"/>
-    <w:lsdException w:name="Light Shading Accent 1" w:semiHidden="0" w:uiPriority="60" w:unhideWhenUsed="0"/>
-    <w:lsdException w:name="Light List Accent 1" w:semiHidden="0" w:uiPriority="61" w:unhideWhenUsed="0"/>
-    <w:lsdException w:name="Light Grid Accent 1" w:semiHidden="0" w:uiPriority="62" w:unhideWhenUsed="0"/>
-    <w:lsdException w:name="Medium Shading 1 Accent 1" w:semiHidden="0" w:uiPriority="63" w:unhideWhenUsed="0"/>
-    <w:lsdException w:name="Medium Shading 2 Accent 1" w:semiHidden="0" w:uiPriority="64" w:unhideWhenUsed="0"/>
-    <w:lsdException w:name="Medium List 1 Accent 1" w:semiHidden="0" w:uiPriority="65" w:unhideWhenUsed="0"/>
-    <w:lsdException w:name="Revision" w:unhideWhenUsed="0"/>
-    <w:lsdException w:name="List Paragraph" w:semiHidden="0" w:uiPriority="34" w:unhideWhenUsed="0" w:qFormat="1"/>
-    <w:lsdException w:name="Quote" w:semiHidden="0" w:uiPriority="29" w:unhideWhenUsed="0" w:qFormat="1"/>
-    <w:lsdException w:name="Intense Quote" w:semiHidden="0" w:uiPriority="30" w:unhideWhenUsed="0" w:qFormat="1"/>
-    <w:lsdException w:name="Medium List 2 Accent 1" w:semiHidden="0" w:uiPriority="66" w:unhideWhenUsed="0"/>
-    <w:lsdException w:name="Medium Grid 1 Accent 1" w:semiHidden="0" w:uiPriority="67" w:unhideWhenUsed="0"/>
-    <w:lsdException w:name="Medium Grid 2 Accent 1" w:semiHidden="0" w:uiPriority="68" w:unhideWhenUsed="0"/>
-    <w:lsdException w:name="Medium Grid 3 Accent 1" w:semiHidden="0" w:uiPriority="69" w:unhideWhenUsed="0"/>
-    <w:lsdException w:name="Dark List Accent 1" w:semiHidden="0" w:uiPriority="70" w:unhideWhenUsed="0"/>
-    <w:lsdException w:name="Colorful Shading Accent 1" w:semiHidden="0" w:uiPriority="71" w:unhideWhenUsed="0"/>
-    <w:lsdException w:name="Colorful List Accent 1" w:semiHidden="0" w:uiPriority="72" w:unhideWhenUsed="0"/>
-    <w:lsdException w:name="Colorful Grid Accent 1" w:semiHidden="0" w:uiPriority="73" w:unhideWhenUsed="0"/>
-    <w:lsdException w:name="Light Shading Accent 2" w:semiHidden="0" w:uiPriority="60" w:unhideWhenUsed="0"/>
-    <w:lsdException w:name="Light List Accent 2" w:semiHidden="0" w:uiPriority="61" w:unhideWhenUsed="0"/>
-    <w:lsdException w:name="Light Grid Accent 2" w:semiHidden="0" w:uiPriority="62" w:unhideWhenUsed="0"/>
-    <w:lsdException w:name="Medium Shading 1 Accent 2" w:semiHidden="0" w:uiPriority="63" w:unhideWhenUsed="0"/>
-    <w:lsdException w:name="Medium Shading 2 Accent 2" w:semiHidden="0" w:uiPriority="64" w:unhideWhenUsed="0"/>
-    <w:lsdException w:name="Medium List 1 Accent 2" w:semiHidden="0" w:uiPriority="65" w:unhideWhenUsed="0"/>
-    <w:lsdException w:name="Medium List 2 Accent 2" w:semiHidden="0" w:uiPriority="66" w:unhideWhenUsed="0"/>
-    <w:lsdException w:name="Medium Grid 1 Accent 2" w:semiHidden="0" w:uiPriority="67" w:unhideWhenUsed="0"/>
-    <w:lsdException w:name="Medium Grid 2 Accent 2" w:semiHidden="0" w:uiPriority="68" w:unhideWhenUsed="0"/>
-    <w:lsdException w:name="Medium Grid 3 Accent 2" w:semiHidden="0" w:uiPriority="69" w:unhideWhenUsed="0"/>
-    <w:lsdException w:name="Dark List Accent 2" w:semiHidden="0" w:uiPriority="70" w:unhideWhenUsed="0"/>
-    <w:lsdException w:name="Colorful Shading Accent 2" w:semiHidden="0" w:uiPriority="71" w:unhideWhenUsed="0"/>
-    <w:lsdException w:name="Colorful List Accent 2" w:semiHidden="0" w:uiPriority="72" w:unhideWhenUsed="0"/>
-    <w:lsdException w:name="Colorful Grid Accent 2" w:semiHidden="0" w:uiPriority="73" w:unhideWhenUsed="0"/>
-    <w:lsdException w:name="Light Shading Accent 3" w:semiHidden="0" w:uiPriority="60" w:unhideWhenUsed="0"/>
-    <w:lsdException w:name="Light List Accent 3" w:semiHidden="0" w:uiPriority="61" w:unhideWhenUsed="0"/>
-    <w:lsdException w:name="Light Grid Accent 3" w:semiHidden="0" w:uiPriority="62" w:unhideWhenUsed="0"/>
-    <w:lsdException w:name="Medium Shading 1 Accent 3" w:semiHidden="0" w:uiPriority="63" w:unhideWhenUsed="0"/>
-    <w:lsdException w:name="Medium Shading 2 Accent 3" w:semiHidden="0" w:uiPriority="64" w:unhideWhenUsed="0"/>
-    <w:lsdException w:name="Medium List 1 Accent 3" w:semiHidden="0" w:uiPriority="65" w:unhideWhenUsed="0"/>
-    <w:lsdException w:name="Medium List 2 Accent 3" w:semiHidden="0" w:uiPriority="66" w:unhideWhenUsed="0"/>
-    <w:lsdException w:name="Medium Grid 1 Accent 3" w:semiHidden="0" w:uiPriority="67" w:unhideWhenUsed="0"/>
-    <w:lsdException w:name="Medium Grid 2 Accent 3" w:semiHidden="0" w:uiPriority="68" w:unhideWhenUsed="0"/>
-    <w:lsdException w:name="Medium Grid 3 Accent 3" w:semiHidden="0" w:uiPriority="69" w:unhideWhenUsed="0"/>
-    <w:lsdException w:name="Dark List Accent 3" w:semiHidden="0" w:uiPriority="70" w:unhideWhenUsed="0"/>
-    <w:lsdException w:name="Colorful Shading Accent 3" w:semiHidden="0" w:uiPriority="71" w:unhideWhenUsed="0"/>
-    <w:lsdException w:name="Colorful List Accent 3" w:semiHidden="0" w:uiPriority="72" w:unhideWhenUsed="0"/>
-    <w:lsdException w:name="Colorful Grid Accent 3" w:semiHidden="0" w:uiPriority="73" w:unhideWhenUsed="0"/>
-    <w:lsdException w:name="Light Shading Accent 4" w:semiHidden="0" w:uiPriority="60" w:unhideWhenUsed="0"/>
-    <w:lsdException w:name="Light List Accent 4" w:semiHidden="0" w:uiPriority="61" w:unhideWhenUsed="0"/>
-    <w:lsdException w:name="Light Grid Accent 4" w:semiHidden="0" w:uiPriority="62" w:unhideWhenUsed="0"/>
-    <w:lsdException w:name="Medium Shading 1 Accent 4" w:semiHidden="0" w:uiPriority="63" w:unhideWhenUsed="0"/>
-    <w:lsdException w:name="Medium Shading 2 Accent 4" w:semiHidden="0" w:uiPriority="64" w:unhideWhenUsed="0"/>
-    <w:lsdException w:name="Medium List 1 Accent 4" w:semiHidden="0" w:uiPriority="65" w:unhideWhenUsed="0"/>
-    <w:lsdException w:name="Medium List 2 Accent 4" w:semiHidden="0" w:uiPriority="66" w:unhideWhenUsed="0"/>
-    <w:lsdException w:name="Medium Grid 1 Accent 4" w:semiHidden="0" w:uiPriority="67" w:unhideWhenUsed="0"/>
-    <w:lsdException w:name="Medium Grid 2 Accent 4" w:semiHidden="0" w:uiPriority="68" w:unhideWhenUsed="0"/>
-    <w:lsdException w:name="Medium Grid 3 Accent 4" w:semiHidden="0" w:uiPriority="69" w:unhideWhenUsed="0"/>
-    <w:lsdException w:name="Dark List Accent 4" w:semiHidden="0" w:uiPriority="70" w:unhideWhenUsed="0"/>
-    <w:lsdException w:name="Colorful Shading Accent 4" w:semiHidden="0" w:uiPriority="71" w:unhideWhenUsed="0"/>
-    <w:lsdException w:name="Colorful List Accent 4" w:semiHidden="0" w:uiPriority="72" w:unhideWhenUsed="0"/>
-    <w:lsdException w:name="Colorful Grid Accent 4" w:semiHidden="0" w:uiPriority="73" w:unhideWhenUsed="0"/>
-    <w:lsdException w:name="Light Shading Accent 5" w:semiHidden="0" w:uiPriority="60" w:unhideWhenUsed="0"/>
-    <w:lsdException w:name="Light List Accent 5" w:semiHidden="0" w:uiPriority="61" w:unhideWhenUsed="0"/>
-    <w:lsdException w:name="Light Grid Accent 5" w:semiHidden="0" w:uiPriority="62" w:unhideWhenUsed="0"/>
-    <w:lsdException w:name="Medium Shading 1 Accent 5" w:semiHidden="0" w:uiPriority="63" w:unhideWhenUsed="0"/>
-    <w:lsdException w:name="Medium Shading 2 Accent 5" w:semiHidden="0" w:uiPriority="64" w:unhideWhenUsed="0"/>
-    <w:lsdException w:name="Medium List 1 Accent 5" w:semiHidden="0" w:uiPriority="65" w:unhideWhenUsed="0"/>
-    <w:lsdException w:name="Medium List 2 Accent 5" w:semiHidden="0" w:uiPriority="66" w:unhideWhenUsed="0"/>
-    <w:lsdException w:name="Medium Grid 1 Accent 5" w:semiHidden="0" w:uiPriority="67" w:unhideWhenUsed="0"/>
-    <w:lsdException w:name="Medium Grid 2 Accent 5" w:semiHidden="0" w:uiPriority="68" w:unhideWhenUsed="0"/>
-    <w:lsdException w:name="Medium Grid 3 Accent 5" w:semiHidden="0" w:uiPriority="69" w:unhideWhenUsed="0"/>
-    <w:lsdException w:name="Dark List Accent 5" w:semiHidden="0" w:uiPriority="70" w:unhideWhenUsed="0"/>
-    <w:lsdException w:name="Colorful Shading Accent 5" w:semiHidden="0" w:uiPriority="71" w:unhideWhenUsed="0"/>
-    <w:lsdException w:name="Colorful List Accent 5" w:semiHidden="0" w:uiPriority="72" w:unhideWhenUsed="0"/>
-    <w:lsdException w:name="Colorful Grid Accent 5" w:semiHidden="0" w:uiPriority="73" w:unhideWhenUsed="0"/>
-    <w:lsdException w:name="Light Shading Accent 6" w:semiHidden="0" w:uiPriority="60" w:unhideWhenUsed="0"/>
-    <w:lsdException w:name="Light List Accent 6" w:semiHidden="0" w:uiPriority="61" w:unhideWhenUsed="0"/>
-    <w:lsdException w:name="Light Grid Accent 6" w:semiHidden="0" w:uiPriority="62" w:unhideWhenUsed="0"/>
-    <w:lsdException w:name="Medium Shading 1 Accent 6" w:semiHidden="0" w:uiPriority="63" w:unhideWhenUsed="0"/>
-    <w:lsdException w:name="Medium Shading 2 Accent 6" w:semiHidden="0" w:uiPriority="64" w:unhideWhenUsed="0"/>
-    <w:lsdException w:name="Medium List 1 Accent 6" w:semiHidden="0" w:uiPriority="65" w:unhideWhenUsed="0"/>
-    <w:lsdException w:name="Medium List 2 Accent 6" w:semiHidden="0" w:uiPriority="66" w:unhideWhenUsed="0"/>
-    <w:lsdException w:name="Medium Grid 1 Accent 6" w:semiHidden="0" w:uiPriority="67" w:unhideWhenUsed="0"/>
-    <w:lsdException w:name="Medium Grid 2 Accent 6" w:semiHidden="0" w:uiPriority="68" w:unhideWhenUsed="0"/>
-    <w:lsdException w:name="Medium Grid 3 Accent 6" w:semiHidden="0" w:uiPriority="69" w:unhideWhenUsed="0"/>
-    <w:lsdException w:name="Dark List Accent 6" w:semiHidden="0" w:uiPriority="70" w:unhideWhenUsed="0"/>
-    <w:lsdException w:name="Colorful Shading Accent 6" w:semiHidden="0" w:uiPriority="71" w:unhideWhenUsed="0"/>
-    <w:lsdException w:name="Colorful List Accent 6" w:semiHidden="0" w:uiPriority="72" w:unhideWhenUsed="0"/>
-    <w:lsdException w:name="Colorful Grid Accent 6" w:semiHidden="0" w:uiPriority="73" w:unhideWhenUsed="0"/>
-    <w:lsdException w:name="Subtle Emphasis" w:semiHidden="0" w:uiPriority="19" w:unhideWhenUsed="0" w:qFormat="1"/>
-    <w:lsdException w:name="Intense Emphasis" w:semiHidden="0" w:uiPriority="21" w:unhideWhenUsed="0" w:qFormat="1"/>
-    <w:lsdException w:name="Subtle Reference" w:semiHidden="0" w:uiPriority="31" w:unhideWhenUsed="0" w:qFormat="1"/>
-    <w:lsdException w:name="Intense Reference" w:semiHidden="0" w:uiPriority="32" w:unhideWhenUsed="0" w:qFormat="1"/>
-    <w:lsdException w:name="Book Title" w:semiHidden="0" w:uiPriority="33" w:unhideWhenUsed="0" w:qFormat="1"/>
-    <w:lsdException w:name="Bibliography" w:uiPriority="37"/>
-    <w:lsdException w:name="TOC Heading" w:uiPriority="39" w:qFormat="1"/>
+  <w:latentStyles w:defLockedState="0" w:defUIPriority="99" w:defSemiHidden="0" w:defUnhideWhenUsed="0" w:defQFormat="0" w:count="375">
+    <w:lsdException w:name="Normal" w:uiPriority="0" w:qFormat="1"/>
+    <w:lsdException w:name="heading 1" w:uiPriority="9" w:qFormat="1"/>
+    <w:lsdException w:name="heading 2" w:semiHidden="1" w:uiPriority="9" w:unhideWhenUsed="1" w:qFormat="1"/>
+    <w:lsdException w:name="heading 3" w:semiHidden="1" w:uiPriority="9" w:unhideWhenUsed="1" w:qFormat="1"/>
+    <w:lsdException w:name="heading 4" w:semiHidden="1" w:uiPriority="9" w:unhideWhenUsed="1" w:qFormat="1"/>
+    <w:lsdException w:name="heading 5" w:semiHidden="1" w:uiPriority="9" w:unhideWhenUsed="1" w:qFormat="1"/>
+    <w:lsdException w:name="heading 6" w:semiHidden="1" w:uiPriority="9" w:unhideWhenUsed="1" w:qFormat="1"/>
+    <w:lsdException w:name="heading 7" w:semiHidden="1" w:uiPriority="9" w:unhideWhenUsed="1" w:qFormat="1"/>
+    <w:lsdException w:name="heading 8" w:semiHidden="1" w:uiPriority="9" w:unhideWhenUsed="1" w:qFormat="1"/>
+    <w:lsdException w:name="heading 9" w:semiHidden="1" w:uiPriority="9" w:unhideWhenUsed="1" w:qFormat="1"/>
+    <w:lsdException w:name="index 1" w:semiHidden="1" w:unhideWhenUsed="1"/>
+    <w:lsdException w:name="index 2" w:semiHidden="1" w:unhideWhenUsed="1"/>
+    <w:lsdException w:name="index 3" w:semiHidden="1" w:unhideWhenUsed="1"/>
+    <w:lsdException w:name="index 4" w:semiHidden="1" w:unhideWhenUsed="1"/>
+    <w:lsdException w:name="index 5" w:semiHidden="1" w:unhideWhenUsed="1"/>
+    <w:lsdException w:name="index 6" w:semiHidden="1" w:unhideWhenUsed="1"/>
+    <w:lsdException w:name="index 7" w:semiHidden="1" w:unhideWhenUsed="1"/>
+    <w:lsdException w:name="index 8" w:semiHidden="1" w:unhideWhenUsed="1"/>
+    <w:lsdException w:name="index 9" w:semiHidden="1" w:unhideWhenUsed="1"/>
+    <w:lsdException w:name="toc 1" w:semiHidden="1" w:uiPriority="39" w:unhideWhenUsed="1"/>
+    <w:lsdException w:name="toc 2" w:semiHidden="1" w:uiPriority="39" w:unhideWhenUsed="1"/>
+    <w:lsdException w:name="toc 3" w:semiHidden="1" w:uiPriority="39" w:unhideWhenUsed="1"/>
+    <w:lsdException w:name="toc 4" w:semiHidden="1" w:uiPriority="39" w:unhideWhenUsed="1"/>
+    <w:lsdException w:name="toc 5" w:semiHidden="1" w:uiPriority="39" w:unhideWhenUsed="1"/>
+    <w:lsdException w:name="toc 6" w:semiHidden="1" w:uiPriority="39" w:unhideWhenUsed="1"/>
+    <w:lsdException w:name="toc 7" w:semiHidden="1" w:uiPriority="39" w:unhideWhenUsed="1"/>
+    <w:lsdException w:name="toc 8" w:semiHidden="1" w:uiPriority="39" w:unhideWhenUsed="1"/>
+    <w:lsdException w:name="toc 9" w:semiHidden="1" w:uiPriority="39" w:unhideWhenUsed="1"/>
+    <w:lsdException w:name="Normal Indent" w:semiHidden="1" w:unhideWhenUsed="1"/>
+    <w:lsdException w:name="footnote text" w:semiHidden="1" w:unhideWhenUsed="1"/>
+    <w:lsdException w:name="annotation text" w:semiHidden="1" w:unhideWhenUsed="1"/>
+    <w:lsdException w:name="header" w:semiHidden="1" w:unhideWhenUsed="1"/>
+    <w:lsdException w:name="footer" w:semiHidden="1" w:unhideWhenUsed="1"/>
+    <w:lsdException w:name="index heading" w:semiHidden="1" w:unhideWhenUsed="1"/>
+    <w:lsdException w:name="caption" w:semiHidden="1" w:uiPriority="35" w:unhideWhenUsed="1" w:qFormat="1"/>
+    <w:lsdException w:name="table of figures" w:semiHidden="1" w:unhideWhenUsed="1"/>
+    <w:lsdException w:name="envelope address" w:semiHidden="1" w:unhideWhenUsed="1"/>
+    <w:lsdException w:name="envelope return" w:semiHidden="1" w:unhideWhenUsed="1"/>
+    <w:lsdException w:name="footnote reference" w:semiHidden="1" w:unhideWhenUsed="1"/>
+    <w:lsdException w:name="annotation reference" w:semiHidden="1" w:unhideWhenUsed="1"/>
+    <w:lsdException w:name="line number" w:semiHidden="1" w:unhideWhenUsed="1"/>
+    <w:lsdException w:name="page number" w:semiHidden="1" w:unhideWhenUsed="1"/>
+    <w:lsdException w:name="endnote reference" w:semiHidden="1" w:unhideWhenUsed="1"/>
+    <w:lsdException w:name="endnote text" w:semiHidden="1" w:unhideWhenUsed="1"/>
+    <w:lsdException w:name="table of authorities" w:semiHidden="1" w:unhideWhenUsed="1"/>
+    <w:lsdException w:name="macro" w:semiHidden="1" w:unhideWhenUsed="1"/>
+    <w:lsdException w:name="toa heading" w:semiHidden="1" w:unhideWhenUsed="1"/>
+    <w:lsdException w:name="List" w:semiHidden="1" w:unhideWhenUsed="1"/>
+    <w:lsdException w:name="List Bullet" w:semiHidden="1" w:unhideWhenUsed="1"/>
+    <w:lsdException w:name="List Number" w:semiHidden="1" w:unhideWhenUsed="1"/>
+    <w:lsdException w:name="List 2" w:semiHidden="1" w:unhideWhenUsed="1"/>
+    <w:lsdException w:name="List 3" w:semiHidden="1" w:unhideWhenUsed="1"/>
+    <w:lsdException w:name="List 4" w:semiHidden="1" w:unhideWhenUsed="1"/>
+    <w:lsdException w:name="List 5" w:semiHidden="1" w:unhideWhenUsed="1"/>
+    <w:lsdException w:name="List Bullet 2" w:semiHidden="1" w:unhideWhenUsed="1"/>
+    <w:lsdException w:name="List Bullet 3" w:semiHidden="1" w:unhideWhenUsed="1"/>
+    <w:lsdException w:name="List Bullet 4" w:semiHidden="1" w:unhideWhenUsed="1"/>
+    <w:lsdException w:name="List Bullet 5" w:semiHidden="1" w:unhideWhenUsed="1"/>
+    <w:lsdException w:name="List Number 2" w:semiHidden="1" w:unhideWhenUsed="1"/>
+    <w:lsdException w:name="List Number 3" w:semiHidden="1" w:unhideWhenUsed="1"/>
+    <w:lsdException w:name="List Number 4" w:semiHidden="1" w:unhideWhenUsed="1"/>
+    <w:lsdException w:name="List Number 5" w:semiHidden="1" w:unhideWhenUsed="1"/>
+    <w:lsdException w:name="Title" w:uiPriority="10" w:qFormat="1"/>
+    <w:lsdException w:name="Closing" w:semiHidden="1" w:unhideWhenUsed="1"/>
+    <w:lsdException w:name="Signature" w:semiHidden="1" w:unhideWhenUsed="1"/>
+    <w:lsdException w:name="Default Paragraph Font" w:semiHidden="1" w:uiPriority="1" w:unhideWhenUsed="1"/>
+    <w:lsdException w:name="Body Text" w:semiHidden="1" w:unhideWhenUsed="1"/>
+    <w:lsdException w:name="Body Text Indent" w:semiHidden="1" w:unhideWhenUsed="1"/>
+    <w:lsdException w:name="List Continue" w:semiHidden="1" w:unhideWhenUsed="1"/>
+    <w:lsdException w:name="List Continue 2" w:semiHidden="1" w:unhideWhenUsed="1"/>
+    <w:lsdException w:name="List Continue 3" w:semiHidden="1" w:unhideWhenUsed="1"/>
+    <w:lsdException w:name="List Continue 4" w:semiHidden="1" w:unhideWhenUsed="1"/>
+    <w:lsdException w:name="List Continue 5" w:semiHidden="1" w:unhideWhenUsed="1"/>
+    <w:lsdException w:name="Message Header" w:semiHidden="1" w:unhideWhenUsed="1"/>
+    <w:lsdException w:name="Subtitle" w:uiPriority="11" w:qFormat="1"/>
+    <w:lsdException w:name="Salutation" w:semiHidden="1" w:unhideWhenUsed="1"/>
+    <w:lsdException w:name="Date" w:semiHidden="1" w:unhideWhenUsed="1"/>
+    <w:lsdException w:name="Body Text First Indent" w:semiHidden="1" w:unhideWhenUsed="1"/>
+    <w:lsdException w:name="Body Text First Indent 2" w:semiHidden="1" w:unhideWhenUsed="1"/>
+    <w:lsdException w:name="Note Heading" w:semiHidden="1" w:unhideWhenUsed="1"/>
+    <w:lsdException w:name="Body Text 2" w:semiHidden="1" w:unhideWhenUsed="1"/>
+    <w:lsdException w:name="Body Text 3" w:semiHidden="1" w:unhideWhenUsed="1"/>
+    <w:lsdException w:name="Body Text Indent 2" w:semiHidden="1" w:unhideWhenUsed="1"/>
+    <w:lsdException w:name="Body Text Indent 3" w:semiHidden="1" w:unhideWhenUsed="1"/>
+    <w:lsdException w:name="Block Text" w:semiHidden="1" w:unhideWhenUsed="1"/>
+    <w:lsdException w:name="Hyperlink" w:semiHidden="1" w:unhideWhenUsed="1"/>
+    <w:lsdException w:name="FollowedHyperlink" w:semiHidden="1" w:unhideWhenUsed="1"/>
+    <w:lsdException w:name="Strong" w:uiPriority="22" w:qFormat="1"/>
+    <w:lsdException w:name="Emphasis" w:uiPriority="20" w:qFormat="1"/>
+    <w:lsdException w:name="Document Map" w:semiHidden="1" w:unhideWhenUsed="1"/>
+    <w:lsdException w:name="Plain Text" w:semiHidden="1" w:unhideWhenUsed="1"/>
+    <w:lsdException w:name="E-mail Signature" w:semiHidden="1" w:unhideWhenUsed="1"/>
+    <w:lsdException w:name="HTML Top of Form" w:semiHidden="1" w:unhideWhenUsed="1"/>
+    <w:lsdException w:name="HTML Bottom of Form" w:semiHidden="1" w:unhideWhenUsed="1"/>
+    <w:lsdException w:name="Normal (Web)" w:semiHidden="1" w:unhideWhenUsed="1"/>
+    <w:lsdException w:name="HTML Acronym" w:semiHidden="1" w:unhideWhenUsed="1"/>
+    <w:lsdException w:name="HTML Address" w:semiHidden="1" w:unhideWhenUsed="1"/>
+    <w:lsdException w:name="HTML Cite" w:semiHidden="1" w:unhideWhenUsed="1"/>
+    <w:lsdException w:name="HTML Code" w:semiHidden="1" w:unhideWhenUsed="1"/>
+    <w:lsdException w:name="HTML Definition" w:semiHidden="1" w:unhideWhenUsed="1"/>
+    <w:lsdException w:name="HTML Keyboard" w:semiHidden="1" w:unhideWhenUsed="1"/>
+    <w:lsdException w:name="HTML Preformatted" w:semiHidden="1" w:unhideWhenUsed="1"/>
+    <w:lsdException w:name="HTML Sample" w:semiHidden="1" w:unhideWhenUsed="1"/>
+    <w:lsdException w:name="HTML Typewriter" w:semiHidden="1" w:unhideWhenUsed="1"/>
+    <w:lsdException w:name="HTML Variable" w:semiHidden="1" w:unhideWhenUsed="1"/>
+    <w:lsdException w:name="Normal Table" w:semiHidden="1" w:unhideWhenUsed="1"/>
+    <w:lsdException w:name="annotation subject" w:semiHidden="1" w:unhideWhenUsed="1"/>
+    <w:lsdException w:name="No List" w:semiHidden="1" w:unhideWhenUsed="1"/>
+    <w:lsdException w:name="Outline List 1" w:semiHidden="1" w:unhideWhenUsed="1"/>
+    <w:lsdException w:name="Outline List 2" w:semiHidden="1" w:unhideWhenUsed="1"/>
+    <w:lsdException w:name="Outline List 3" w:semiHidden="1" w:unhideWhenUsed="1"/>
+    <w:lsdException w:name="Table Simple 1" w:semiHidden="1" w:unhideWhenUsed="1"/>
+    <w:lsdException w:name="Table Simple 2" w:semiHidden="1" w:unhideWhenUsed="1"/>
+    <w:lsdException w:name="Table Simple 3" w:semiHidden="1" w:unhideWhenUsed="1"/>
+    <w:lsdException w:name="Table Classic 1" w:semiHidden="1" w:unhideWhenUsed="1"/>
+    <w:lsdException w:name="Table Classic 2" w:semiHidden="1" w:unhideWhenUsed="1"/>
+    <w:lsdException w:name="Table Classic 3" w:semiHidden="1" w:unhideWhenUsed="1"/>
+    <w:lsdException w:name="Table Classic 4" w:semiHidden="1" w:unhideWhenUsed="1"/>
+    <w:lsdException w:name="Table Colorful 1" w:semiHidden="1" w:unhideWhenUsed="1"/>
+    <w:lsdException w:name="Table Colorful 2" w:semiHidden="1" w:unhideWhenUsed="1"/>
+    <w:lsdException w:name="Table Colorful 3" w:semiHidden="1" w:unhideWhenUsed="1"/>
+    <w:lsdException w:name="Table Columns 1" w:semiHidden="1" w:unhideWhenUsed="1"/>
+    <w:lsdException w:name="Table Columns 2" w:semiHidden="1" w:unhideWhenUsed="1"/>
+    <w:lsdException w:name="Table Columns 3" w:semiHidden="1" w:unhideWhenUsed="1"/>
+    <w:lsdException w:name="Table Columns 4" w:semiHidden="1" w:unhideWhenUsed="1"/>
+    <w:lsdException w:name="Table Columns 5" w:semiHidden="1" w:unhideWhenUsed="1"/>
+    <w:lsdException w:name="Table Grid 1" w:semiHidden="1" w:unhideWhenUsed="1"/>
+    <w:lsdException w:name="Table Grid 2" w:semiHidden="1" w:unhideWhenUsed="1"/>
+    <w:lsdException w:name="Table Grid 3" w:semiHidden="1" w:unhideWhenUsed="1"/>
+    <w:lsdException w:name="Table Grid 4" w:semiHidden="1" w:unhideWhenUsed="1"/>
+    <w:lsdException w:name="Table Grid 5" w:semiHidden="1" w:unhideWhenUsed="1"/>
+    <w:lsdException w:name="Table Grid 6" w:semiHidden="1" w:unhideWhenUsed="1"/>
+    <w:lsdException w:name="Table Grid 7" w:semiHidden="1" w:unhideWhenUsed="1"/>
+    <w:lsdException w:name="Table Grid 8" w:semiHidden="1" w:unhideWhenUsed="1"/>
+    <w:lsdException w:name="Table List 1" w:semiHidden="1" w:unhideWhenUsed="1"/>
+    <w:lsdException w:name="Table List 2" w:semiHidden="1" w:unhideWhenUsed="1"/>
+    <w:lsdException w:name="Table List 3" w:semiHidden="1" w:unhideWhenUsed="1"/>
+    <w:lsdException w:name="Table List 4" w:semiHidden="1" w:unhideWhenUsed="1"/>
+    <w:lsdException w:name="Table List 5" w:semiHidden="1" w:unhideWhenUsed="1"/>
+    <w:lsdException w:name="Table List 6" w:semiHidden="1" w:unhideWhenUsed="1"/>
+    <w:lsdException w:name="Table List 7" w:semiHidden="1" w:unhideWhenUsed="1"/>
+    <w:lsdException w:name="Table List 8" w:semiHidden="1" w:unhideWhenUsed="1"/>
+    <w:lsdException w:name="Table 3D effects 1" w:semiHidden="1" w:unhideWhenUsed="1"/>
+    <w:lsdException w:name="Table 3D effects 2" w:semiHidden="1" w:unhideWhenUsed="1"/>
+    <w:lsdException w:name="Table 3D effects 3" w:semiHidden="1" w:unhideWhenUsed="1"/>
+    <w:lsdException w:name="Table Contemporary" w:semiHidden="1" w:unhideWhenUsed="1"/>
+    <w:lsdException w:name="Table Elegant" w:semiHidden="1" w:unhideWhenUsed="1"/>
+    <w:lsdException w:name="Table Professional" w:semiHidden="1" w:unhideWhenUsed="1"/>
+    <w:lsdException w:name="Table Subtle 1" w:semiHidden="1" w:unhideWhenUsed="1"/>
+    <w:lsdException w:name="Table Subtle 2" w:semiHidden="1" w:unhideWhenUsed="1"/>
+    <w:lsdException w:name="Table Web 1" w:semiHidden="1" w:unhideWhenUsed="1"/>
+    <w:lsdException w:name="Table Web 2" w:semiHidden="1" w:unhideWhenUsed="1"/>
+    <w:lsdException w:name="Table Web 3" w:semiHidden="1" w:unhideWhenUsed="1"/>
+    <w:lsdException w:name="Balloon Text" w:semiHidden="1" w:unhideWhenUsed="1"/>
+    <w:lsdException w:name="Table Grid" w:uiPriority="59"/>
+    <w:lsdException w:name="Table Theme" w:semiHidden="1" w:unhideWhenUsed="1"/>
+    <w:lsdException w:name="Placeholder Text" w:semiHidden="1"/>
+    <w:lsdException w:name="No Spacing" w:uiPriority="1" w:qFormat="1"/>
+    <w:lsdException w:name="Light Shading" w:uiPriority="60"/>
+    <w:lsdException w:name="Light List" w:uiPriority="61"/>
+    <w:lsdException w:name="Light Grid" w:uiPriority="62"/>
+    <w:lsdException w:name="Medium Shading 1" w:uiPriority="63"/>
+    <w:lsdException w:name="Medium Shading 2" w:uiPriority="64"/>
+    <w:lsdException w:name="Medium List 1" w:uiPriority="65"/>
+    <w:lsdException w:name="Medium List 2" w:uiPriority="66"/>
+    <w:lsdException w:name="Medium Grid 1" w:uiPriority="67"/>
+    <w:lsdException w:name="Medium Grid 2" w:uiPriority="68"/>
+    <w:lsdException w:name="Medium Grid 3" w:uiPriority="69"/>
+    <w:lsdException w:name="Dark List" w:uiPriority="70"/>
+    <w:lsdException w:name="Colorful Shading" w:uiPriority="71"/>
+    <w:lsdException w:name="Colorful List" w:uiPriority="72"/>
+    <w:lsdException w:name="Colorful Grid" w:uiPriority="73"/>
+    <w:lsdException w:name="Light Shading Accent 1" w:uiPriority="60"/>
+    <w:lsdException w:name="Light List Accent 1" w:uiPriority="61"/>
+    <w:lsdException w:name="Light Grid Accent 1" w:uiPriority="62"/>
+    <w:lsdException w:name="Medium Shading 1 Accent 1" w:uiPriority="63"/>
+    <w:lsdException w:name="Medium Shading 2 Accent 1" w:uiPriority="64"/>
+    <w:lsdException w:name="Medium List 1 Accent 1" w:uiPriority="65"/>
+    <w:lsdException w:name="Revision" w:semiHidden="1"/>
+    <w:lsdException w:name="List Paragraph" w:uiPriority="34" w:qFormat="1"/>
+    <w:lsdException w:name="Quote" w:uiPriority="29" w:qFormat="1"/>
+    <w:lsdException w:name="Intense Quote" w:uiPriority="30" w:qFormat="1"/>
+    <w:lsdException w:name="Medium List 2 Accent 1" w:uiPriority="66"/>
+    <w:lsdException w:name="Medium Grid 1 Accent 1" w:uiPriority="67"/>
+    <w:lsdException w:name="Medium Grid 2 Accent 1" w:uiPriority="68"/>
+    <w:lsdException w:name="Medium Grid 3 Accent 1" w:uiPriority="69"/>
+    <w:lsdException w:name="Dark List Accent 1" w:uiPriority="70"/>
+    <w:lsdException w:name="Colorful Shading Accent 1" w:uiPriority="71"/>
+    <w:lsdException w:name="Colorful List Accent 1" w:uiPriority="72"/>
+    <w:lsdException w:name="Colorful Grid Accent 1" w:uiPriority="73"/>
+    <w:lsdException w:name="Light Shading Accent 2" w:uiPriority="60"/>
+    <w:lsdException w:name="Light List Accent 2" w:uiPriority="61"/>
+    <w:lsdException w:name="Light Grid Accent 2" w:uiPriority="62"/>
+    <w:lsdException w:name="Medium Shading 1 Accent 2" w:uiPriority="63"/>
+    <w:lsdException w:name="Medium Shading 2 Accent 2" w:uiPriority="64"/>
+    <w:lsdException w:name="Medium List 1 Accent 2" w:uiPriority="65"/>
+    <w:lsdException w:name="Medium List 2 Accent 2" w:uiPriority="66"/>
+    <w:lsdException w:name="Medium Grid 1 Accent 2" w:uiPriority="67"/>
+    <w:lsdException w:name="Medium Grid 2 Accent 2" w:uiPriority="68"/>
+    <w:lsdException w:name="Medium Grid 3 Accent 2" w:uiPriority="69"/>
+    <w:lsdException w:name="Dark List Accent 2" w:uiPriority="70"/>
+    <w:lsdException w:name="Colorful Shading Accent 2" w:uiPriority="71"/>
+    <w:lsdException w:name="Colorful List Accent 2" w:uiPriority="72"/>
+    <w:lsdException w:name="Colorful Grid Accent 2" w:uiPriority="73"/>
+    <w:lsdException w:name="Light Shading Accent 3" w:uiPriority="60"/>
+    <w:lsdException w:name="Light List Accent 3" w:uiPriority="61"/>
+    <w:lsdException w:name="Light Grid Accent 3" w:uiPriority="62"/>
+    <w:lsdException w:name="Medium Shading 1 Accent 3" w:uiPriority="63"/>
+    <w:lsdException w:name="Medium Shading 2 Accent 3" w:uiPriority="64"/>
+    <w:lsdException w:name="Medium List 1 Accent 3" w:uiPriority="65"/>
+    <w:lsdException w:name="Medium List 2 Accent 3" w:uiPriority="66"/>
+    <w:lsdException w:name="Medium Grid 1 Accent 3" w:uiPriority="67"/>
+    <w:lsdException w:name="Medium Grid 2 Accent 3" w:uiPriority="68"/>
+    <w:lsdException w:name="Medium Grid 3 Accent 3" w:uiPriority="69"/>
+    <w:lsdException w:name="Dark List Accent 3" w:uiPriority="70"/>
+    <w:lsdException w:name="Colorful Shading Accent 3" w:uiPriority="71"/>
+    <w:lsdException w:name="Colorful List Accent 3" w:uiPriority="72"/>
+    <w:lsdException w:name="Colorful Grid Accent 3" w:uiPriority="73"/>
+    <w:lsdException w:name="Light Shading Accent 4" w:uiPriority="60"/>
+    <w:lsdException w:name="Light List Accent 4" w:uiPriority="61"/>
+    <w:lsdException w:name="Light Grid Accent 4" w:uiPriority="62"/>
+    <w:lsdException w:name="Medium Shading 1 Accent 4" w:uiPriority="63"/>
+    <w:lsdException w:name="Medium Shading 2 Accent 4" w:uiPriority="64"/>
+    <w:lsdException w:name="Medium List 1 Accent 4" w:uiPriority="65"/>
+    <w:lsdException w:name="Medium List 2 Accent 4" w:uiPriority="66"/>
+    <w:lsdException w:name="Medium Grid 1 Accent 4" w:uiPriority="67"/>
+    <w:lsdException w:name="Medium Grid 2 Accent 4" w:uiPriority="68"/>
+    <w:lsdException w:name="Medium Grid 3 Accent 4" w:uiPriority="69"/>
+    <w:lsdException w:name="Dark List Accent 4" w:uiPriority="70"/>
+    <w:lsdException w:name="Colorful Shading Accent 4" w:uiPriority="71"/>
+    <w:lsdException w:name="Colorful List Accent 4" w:uiPriority="72"/>
+    <w:lsdException w:name="Colorful Grid Accent 4" w:uiPriority="73"/>
+    <w:lsdException w:name="Light Shading Accent 5" w:uiPriority="60"/>
+    <w:lsdException w:name="Light List Accent 5" w:uiPriority="61"/>
+    <w:lsdException w:name="Light Grid Accent 5" w:uiPriority="62"/>
+    <w:lsdException w:name="Medium Shading 1 Accent 5" w:uiPriority="63"/>
+    <w:lsdException w:name="Medium Shading 2 Accent 5" w:uiPriority="64"/>
+    <w:lsdException w:name="Medium List 1 Accent 5" w:uiPriority="65"/>
+    <w:lsdException w:name="Medium List 2 Accent 5" w:uiPriority="66"/>
+    <w:lsdException w:name="Medium Grid 1 Accent 5" w:uiPriority="67"/>
+    <w:lsdException w:name="Medium Grid 2 Accent 5" w:uiPriority="68"/>
+    <w:lsdException w:name="Medium Grid 3 Accent 5" w:uiPriority="69"/>
+    <w:lsdException w:name="Dark List Accent 5" w:uiPriority="70"/>
+    <w:lsdException w:name="Colorful Shading Accent 5" w:uiPriority="71"/>
+    <w:lsdException w:name="Colorful List Accent 5" w:uiPriority="72"/>
+    <w:lsdException w:name="Colorful Grid Accent 5" w:uiPriority="73"/>
+    <w:lsdException w:name="Light Shading Accent 6" w:uiPriority="60"/>
+    <w:lsdException w:name="Light List Accent 6" w:uiPriority="61"/>
+    <w:lsdException w:name="Light Grid Accent 6" w:uiPriority="62"/>
+    <w:lsdException w:name="Medium Shading 1 Accent 6" w:uiPriority="63"/>
+    <w:lsdException w:name="Medium Shading 2 Accent 6" w:uiPriority="64"/>
+    <w:lsdException w:name="Medium List 1 Accent 6" w:uiPriority="65"/>
+    <w:lsdException w:name="Medium List 2 Accent 6" w:uiPriority="66"/>
+    <w:lsdException w:name="Medium Grid 1 Accent 6" w:uiPriority="67"/>
+    <w:lsdException w:name="Medium Grid 2 Accent 6" w:uiPriority="68"/>
+    <w:lsdException w:name="Medium Grid 3 Accent 6" w:uiPriority="69"/>
+    <w:lsdException w:name="Dark List Accent 6" w:uiPriority="70"/>
+    <w:lsdException w:name="Colorful Shading Accent 6" w:uiPriority="71"/>
+    <w:lsdException w:name="Colorful List Accent 6" w:uiPriority="72"/>
+    <w:lsdException w:name="Colorful Grid Accent 6" w:uiPriority="73"/>
+    <w:lsdException w:name="Subtle Emphasis" w:uiPriority="19" w:qFormat="1"/>
+    <w:lsdException w:name="Intense Emphasis" w:uiPriority="21" w:qFormat="1"/>
+    <w:lsdException w:name="Subtle Reference" w:uiPriority="31" w:qFormat="1"/>
+    <w:lsdException w:name="Intense Reference" w:uiPriority="32" w:qFormat="1"/>
+    <w:lsdException w:name="Book Title" w:uiPriority="33" w:qFormat="1"/>
+    <w:lsdException w:name="Bibliography" w:semiHidden="1" w:uiPriority="37" w:unhideWhenUsed="1"/>
+    <w:lsdException w:name="TOC Heading" w:semiHidden="1" w:uiPriority="39" w:unhideWhenUsed="1" w:qFormat="1"/>
+    <w:lsdException w:name="Grid Table 4" w:uiPriority="49"/>
+    <w:lsdException w:name="Grid Table 5 Dark" w:uiPriority="50"/>
+    <w:lsdException w:name="Grid Table 6 Colorful" w:uiPriority="51"/>
+    <w:lsdException w:name="Grid Table 7 Colorful" w:uiPriority="52"/>
+    <w:lsdException w:name="Grid Table 1 Light Accent 1" w:uiPriority="46"/>
+    <w:lsdException w:name="Grid Table 2 Accent 1" w:uiPriority="47"/>
+    <w:lsdException w:name="Grid Table 3 Accent 1" w:uiPriority="48"/>
+    <w:lsdException w:name="Grid Table 4 Accent 1" w:uiPriority="49"/>
+    <w:lsdException w:name="Grid Table 5 Dark Accent 1" w:uiPriority="50"/>
+    <w:lsdException w:name="Grid Table 6 Colorful Accent 1" w:uiPriority="51"/>
+    <w:lsdException w:name="Grid Table 7 Colorful Accent 1" w:uiPriority="52"/>
+    <w:lsdException w:name="Grid Table 1 Light Accent 2" w:uiPriority="46"/>
+    <w:lsdException w:name="Grid Table 2 Accent 2" w:uiPriority="47"/>
+    <w:lsdException w:name="Grid Table 3 Accent 2" w:uiPriority="48"/>
+    <w:lsdException w:name="Grid Table 4 Accent 2" w:uiPriority="49"/>
+    <w:lsdException w:name="Grid Table 5 Dark Accent 2" w:uiPriority="50"/>
+    <w:lsdException w:name="Grid Table 6 Colorful Accent 2" w:uiPriority="51"/>
+    <w:lsdException w:name="Grid Table 7 Colorful Accent 2" w:uiPriority="52"/>
+    <w:lsdException w:name="Grid Table 1 Light Accent 3" w:uiPriority="46"/>
+    <w:lsdException w:name="Grid Table 2 Accent 3" w:uiPriority="47"/>
+    <w:lsdException w:name="Grid Table 3 Accent 3" w:uiPriority="48"/>
+    <w:lsdException w:name="Grid Table 4 Accent 3" w:uiPriority="49"/>
+    <w:lsdException w:name="Grid Table 5 Dark Accent 3" w:uiPriority="50"/>
+    <w:lsdException w:name="Grid Table 6 Colorful Accent 3" w:uiPriority="51"/>
+    <w:lsdException w:name="Grid Table 7 Colorful Accent 3" w:uiPriority="52"/>
+    <w:lsdException w:name="Grid Table 1 Light Accent 4" w:uiPriority="46"/>
+    <w:lsdException w:name="Grid Table 2 Accent 4" w:uiPriority="47"/>
+    <w:lsdException w:name="Grid Table 3 Accent 4" w:uiPriority="48"/>
+    <w:lsdException w:name="Grid Table 4 Accent 4" w:uiPriority="49"/>
+    <w:lsdException w:name="Grid Table 5 Dark Accent 4" w:uiPriority="50"/>
+    <w:lsdException w:name="Grid Table 6 Colorful Accent 4" w:uiPriority="51"/>
+    <w:lsdException w:name="Grid Table 7 Colorful Accent 4" w:uiPriority="52"/>
+    <w:lsdException w:name="Grid Table 1 Light Accent 5" w:uiPriority="46"/>
+    <w:lsdException w:name="Grid Table 2 Accent 5" w:uiPriority="47"/>
+    <w:lsdException w:name="Grid Table 3 Accent 5" w:uiPriority="48"/>
+    <w:lsdException w:name="Grid Table 4 Accent 5" w:uiPriority="49"/>
+    <w:lsdException w:name="Grid Table 5 Dark Accent 5" w:uiPriority="50"/>
+    <w:lsdException w:name="Grid Table 6 Colorful Accent 5" w:uiPriority="51"/>
+    <w:lsdException w:name="Grid Table 7 Colorful Accent 5" w:uiPriority="52"/>
+    <w:lsdException w:name="Grid Table 1 Light Accent 6" w:uiPriority="46"/>
+    <w:lsdException w:name="Grid Table 2 Accent 6" w:uiPriority="47"/>
+    <w:lsdException w:name="Grid Table 3 Accent 6" w:uiPriority="48"/>
+    <w:lsdException w:name="Grid Table 4 Accent 6" w:uiPriority="49"/>
+    <w:lsdException w:name="Grid Table 5 Dark Accent 6" w:uiPriority="50"/>
+    <w:lsdException w:name="Grid Table 6 Colorful Accent 6" w:uiPriority="51"/>
+    <w:lsdException w:name="Grid Table 7 Colorful Accent 6" w:uiPriority="52"/>
+    <w:lsdException w:name="List Table 1 Light" w:uiPriority="46"/>
+    <w:lsdException w:name="List Table 2" w:uiPriority="47"/>
+    <w:lsdException w:name="List Table 3" w:uiPriority="48"/>
+    <w:lsdException w:name="List Table 4" w:uiPriority="49"/>
+    <w:lsdException w:name="List Table 5 Dark" w:uiPriority="50"/>
+    <w:lsdException w:name="List Table 6 Colorful" w:uiPriority="51"/>
+    <w:lsdException w:name="List Table 7 Colorful" w:uiPriority="52"/>
+    <w:lsdException w:name="List Table 1 Light Accent 1" w:uiPriority="46"/>
+    <w:lsdException w:name="List Table 2 Accent 1" w:uiPriority="47"/>
+    <w:lsdException w:name="List Table 3 Accent 1" w:uiPriority="48"/>
+    <w:lsdException w:name="List Table 4 Accent 1" w:uiPriority="49"/>
+    <w:lsdException w:name="List Table 5 Dark Accent 1" w:uiPriority="50"/>
+    <w:lsdException w:name="List Table 6 Colorful Accent 1" w:uiPriority="51"/>
+    <w:lsdException w:name="List Table 7 Colorful Accent 1" w:uiPriority="52"/>
+    <w:lsdException w:name="List Table 1 Light Accent 2" w:uiPriority="46"/>
+    <w:lsdException w:name="List Table 2 Accent 2" w:uiPriority="47"/>
+    <w:lsdException w:name="List Table 3 Accent 2" w:uiPriority="48"/>
+    <w:lsdException w:name="List Table 4 Accent 2" w:uiPriority="49"/>
+    <w:lsdException w:name="List Table 5 Dark Accent 2" w:uiPriority="50"/>
+    <w:lsdException w:name="List Table 6 Colorful Accent 2" w:uiPriority="51"/>
+    <w:lsdException w:name="List Table 7 Colorful Accent 2" w:uiPriority="52"/>
+    <w:lsdException w:name="List Table 1 Light Accent 3" w:uiPriority="46"/>
+    <w:lsdException w:name="List Table 2 Accent 3" w:uiPriority="47"/>
+    <w:lsdException w:name="List Table 3 Accent 3" w:uiPriority="48"/>
+    <w:lsdException w:name="List Table 4 Accent 3" w:uiPriority="49"/>
+    <w:lsdException w:name="List Table 5 Dark Accent 3" w:uiPriority="50"/>
+    <w:lsdException w:name="List Table 6 Colorful Accent 3" w:uiPriority="51"/>
+    <w:lsdException w:name="List Table 7 Colorful Accent 3" w:uiPriority="52"/>
+    <w:lsdException w:name="List Table 1 Light Accent 4" w:uiPriority="46"/>
+    <w:lsdException w:name="List Table 2 Accent 4" w:uiPriority="47"/>
+    <w:lsdException w:name="List Table 3 Accent 4" w:uiPriority="48"/>
+    <w:lsdException w:name="List Table 4 Accent 4" w:uiPriority="49"/>
+    <w:lsdException w:name="List Table 5 Dark Accent 4" w:uiPriority="50"/>
+    <w:lsdException w:name="List Table 6 Colorful Accent 4" w:uiPriority="51"/>
+    <w:lsdException w:name="List Table 7 Colorful Accent 4" w:uiPriority="52"/>
+    <w:lsdException w:name="List Table 1 Light Accent 5" w:uiPriority="46"/>
+    <w:lsdException w:name="List Table 2 Accent 5" w:uiPriority="47"/>
+    <w:lsdException w:name="List Table 3 Accent 5" w:uiPriority="48"/>
+    <w:lsdException w:name="List Table 4 Accent 5" w:uiPriority="49"/>
+    <w:lsdException w:name="List Table 5 Dark Accent 5" w:uiPriority="50"/>
+    <w:lsdException w:name="List Table 6 Colorful Accent 5" w:uiPriority="51"/>
+    <w:lsdException w:name="List Table 7 Colorful Accent 5" w:uiPriority="52"/>
+    <w:lsdException w:name="List Table 1 Light Accent 6" w:uiPriority="46"/>
+    <w:lsdException w:name="List Table 2 Accent 6" w:uiPriority="47"/>
+    <w:lsdException w:name="List Table 3 Accent 6" w:uiPriority="48"/>
+    <w:lsdException w:name="List Table 4 Accent 6" w:uiPriority="49"/>
+    <w:lsdException w:name="List Table 5 Dark Accent 6" w:uiPriority="50"/>
+    <w:lsdException w:name="List Table 6 Colorful Accent 6" w:uiPriority="51"/>
+    <w:lsdException w:name="List Table 7 Colorful Accent 6" w:uiPriority="52"/>
+    <w:lsdException w:name="Mention" w:semiHidden="1" w:unhideWhenUsed="1"/>
+    <w:lsdException w:name="Smart Hyperlink" w:semiHidden="1" w:unhideWhenUsed="1"/>
+    <w:lsdException w:name="Hashtag" w:semiHidden="1" w:unhideWhenUsed="1"/>
+    <w:lsdException w:name="Unresolved Mention" w:semiHidden="1" w:unhideWhenUsed="1"/>
   </w:latentStyles>
   <w:style w:type="paragraph" w:default="1" w:styleId="Normal">
     <w:name w:val="Normal"/>
@@ -2026,7 +2507,6 @@
     <w:name w:val="Hyperlink"/>
     <w:basedOn w:val="DefaultParagraphFont"/>
     <w:uiPriority w:val="99"/>
-    <w:semiHidden/>
     <w:unhideWhenUsed/>
     <w:rsid w:val="005B5C5C"/>
     <w:rPr>
@@ -2265,532 +2745,16 @@
       <w:szCs w:val="26"/>
     </w:rPr>
   </w:style>
-</w:styles>
-</file>
-
-<file path=word/stylesWithEffects.xml><?xml version="1.0" encoding="utf-8"?>
-<w:styles xmlns:wpc="http://schemas.microsoft.com/office/word/2010/wordprocessingCanvas" xmlns:mo="http://schemas.microsoft.com/office/mac/office/2008/main" xmlns:mc="http://schemas.openxmlformats.org/markup-compatibility/2006" xmlns:mv="urn:schemas-microsoft-com:mac:vml" xmlns:o="urn:schemas-microsoft-com:office:office" xmlns:r="http://schemas.openxmlformats.org/officeDocument/2006/relationships" xmlns:m="http://schemas.openxmlformats.org/officeDocument/2006/math" xmlns:v="urn:schemas-microsoft-com:vml" xmlns:wp14="http://schemas.microsoft.com/office/word/2010/wordprocessingDrawing" xmlns:wp="http://schemas.openxmlformats.org/drawingml/2006/wordprocessingDrawing" xmlns:w10="urn:schemas-microsoft-com:office:word" xmlns:w="http://schemas.openxmlformats.org/wordprocessingml/2006/main" xmlns:w14="http://schemas.microsoft.com/office/word/2010/wordml" xmlns:wpg="http://schemas.microsoft.com/office/word/2010/wordprocessingGroup" xmlns:wpi="http://schemas.microsoft.com/office/word/2010/wordprocessingInk" xmlns:wne="http://schemas.microsoft.com/office/word/2006/wordml" xmlns:wps="http://schemas.microsoft.com/office/word/2010/wordprocessingShape" mc:Ignorable="w14 wp14">
-  <w:docDefaults>
-    <w:rPrDefault>
-      <w:rPr>
-        <w:rFonts w:asciiTheme="minorHAnsi" w:eastAsiaTheme="minorEastAsia" w:hAnsiTheme="minorHAnsi" w:cstheme="minorBidi"/>
-        <w:sz w:val="24"/>
-        <w:szCs w:val="24"/>
-        <w:lang w:val="en-US" w:eastAsia="en-US" w:bidi="ar-SA"/>
-      </w:rPr>
-    </w:rPrDefault>
-    <w:pPrDefault/>
-  </w:docDefaults>
-  <w:latentStyles w:defLockedState="0" w:defUIPriority="99" w:defSemiHidden="1" w:defUnhideWhenUsed="1" w:defQFormat="0" w:count="276">
-    <w:lsdException w:name="Normal" w:semiHidden="0" w:uiPriority="0" w:unhideWhenUsed="0" w:qFormat="1"/>
-    <w:lsdException w:name="heading 1" w:semiHidden="0" w:uiPriority="9" w:unhideWhenUsed="0" w:qFormat="1"/>
-    <w:lsdException w:name="heading 2" w:uiPriority="9" w:qFormat="1"/>
-    <w:lsdException w:name="heading 3" w:uiPriority="9" w:qFormat="1"/>
-    <w:lsdException w:name="heading 4" w:uiPriority="9" w:qFormat="1"/>
-    <w:lsdException w:name="heading 5" w:uiPriority="9" w:qFormat="1"/>
-    <w:lsdException w:name="heading 6" w:uiPriority="9" w:qFormat="1"/>
-    <w:lsdException w:name="heading 7" w:uiPriority="9" w:qFormat="1"/>
-    <w:lsdException w:name="heading 8" w:uiPriority="9" w:qFormat="1"/>
-    <w:lsdException w:name="heading 9" w:uiPriority="9" w:qFormat="1"/>
-    <w:lsdException w:name="toc 1" w:uiPriority="39"/>
-    <w:lsdException w:name="toc 2" w:uiPriority="39"/>
-    <w:lsdException w:name="toc 3" w:uiPriority="39"/>
-    <w:lsdException w:name="toc 4" w:uiPriority="39"/>
-    <w:lsdException w:name="toc 5" w:uiPriority="39"/>
-    <w:lsdException w:name="toc 6" w:uiPriority="39"/>
-    <w:lsdException w:name="toc 7" w:uiPriority="39"/>
-    <w:lsdException w:name="toc 8" w:uiPriority="39"/>
-    <w:lsdException w:name="toc 9" w:uiPriority="39"/>
-    <w:lsdException w:name="caption" w:uiPriority="35" w:qFormat="1"/>
-    <w:lsdException w:name="Title" w:semiHidden="0" w:uiPriority="10" w:unhideWhenUsed="0" w:qFormat="1"/>
-    <w:lsdException w:name="Default Paragraph Font" w:uiPriority="1"/>
-    <w:lsdException w:name="Subtitle" w:semiHidden="0" w:uiPriority="11" w:unhideWhenUsed="0" w:qFormat="1"/>
-    <w:lsdException w:name="Strong" w:semiHidden="0" w:uiPriority="22" w:unhideWhenUsed="0" w:qFormat="1"/>
-    <w:lsdException w:name="Emphasis" w:semiHidden="0" w:uiPriority="20" w:unhideWhenUsed="0" w:qFormat="1"/>
-    <w:lsdException w:name="Table Grid" w:semiHidden="0" w:uiPriority="59" w:unhideWhenUsed="0"/>
-    <w:lsdException w:name="Placeholder Text" w:unhideWhenUsed="0"/>
-    <w:lsdException w:name="No Spacing" w:semiHidden="0" w:uiPriority="1" w:unhideWhenUsed="0" w:qFormat="1"/>
-    <w:lsdException w:name="Light Shading" w:semiHidden="0" w:uiPriority="60" w:unhideWhenUsed="0"/>
-    <w:lsdException w:name="Light List" w:semiHidden="0" w:uiPriority="61" w:unhideWhenUsed="0"/>
-    <w:lsdException w:name="Light Grid" w:semiHidden="0" w:uiPriority="62" w:unhideWhenUsed="0"/>
-    <w:lsdException w:name="Medium Shading 1" w:semiHidden="0" w:uiPriority="63" w:unhideWhenUsed="0"/>
-    <w:lsdException w:name="Medium Shading 2" w:semiHidden="0" w:uiPriority="64" w:unhideWhenUsed="0"/>
-    <w:lsdException w:name="Medium List 1" w:semiHidden="0" w:uiPriority="65" w:unhideWhenUsed="0"/>
-    <w:lsdException w:name="Medium List 2" w:semiHidden="0" w:uiPriority="66" w:unhideWhenUsed="0"/>
-    <w:lsdException w:name="Medium Grid 1" w:semiHidden="0" w:uiPriority="67" w:unhideWhenUsed="0"/>
-    <w:lsdException w:name="Medium Grid 2" w:semiHidden="0" w:uiPriority="68" w:unhideWhenUsed="0"/>
-    <w:lsdException w:name="Medium Grid 3" w:semiHidden="0" w:uiPriority="69" w:unhideWhenUsed="0"/>
-    <w:lsdException w:name="Dark List" w:semiHidden="0" w:uiPriority="70" w:unhideWhenUsed="0"/>
-    <w:lsdException w:name="Colorful Shading" w:semiHidden="0" w:uiPriority="71" w:unhideWhenUsed="0"/>
-    <w:lsdException w:name="Colorful List" w:semiHidden="0" w:uiPriority="72" w:unhideWhenUsed="0"/>
-    <w:lsdException w:name="Colorful Grid" w:semiHidden="0" w:uiPriority="73" w:unhideWhenUsed="0"/>
-    <w:lsdException w:name="Light Shading Accent 1" w:semiHidden="0" w:uiPriority="60" w:unhideWhenUsed="0"/>
-    <w:lsdException w:name="Light List Accent 1" w:semiHidden="0" w:uiPriority="61" w:unhideWhenUsed="0"/>
-    <w:lsdException w:name="Light Grid Accent 1" w:semiHidden="0" w:uiPriority="62" w:unhideWhenUsed="0"/>
-    <w:lsdException w:name="Medium Shading 1 Accent 1" w:semiHidden="0" w:uiPriority="63" w:unhideWhenUsed="0"/>
-    <w:lsdException w:name="Medium Shading 2 Accent 1" w:semiHidden="0" w:uiPriority="64" w:unhideWhenUsed="0"/>
-    <w:lsdException w:name="Medium List 1 Accent 1" w:semiHidden="0" w:uiPriority="65" w:unhideWhenUsed="0"/>
-    <w:lsdException w:name="Revision" w:unhideWhenUsed="0"/>
-    <w:lsdException w:name="List Paragraph" w:semiHidden="0" w:uiPriority="34" w:unhideWhenUsed="0" w:qFormat="1"/>
-    <w:lsdException w:name="Quote" w:semiHidden="0" w:uiPriority="29" w:unhideWhenUsed="0" w:qFormat="1"/>
-    <w:lsdException w:name="Intense Quote" w:semiHidden="0" w:uiPriority="30" w:unhideWhenUsed="0" w:qFormat="1"/>
-    <w:lsdException w:name="Medium List 2 Accent 1" w:semiHidden="0" w:uiPriority="66" w:unhideWhenUsed="0"/>
-    <w:lsdException w:name="Medium Grid 1 Accent 1" w:semiHidden="0" w:uiPriority="67" w:unhideWhenUsed="0"/>
-    <w:lsdException w:name="Medium Grid 2 Accent 1" w:semiHidden="0" w:uiPriority="68" w:unhideWhenUsed="0"/>
-    <w:lsdException w:name="Medium Grid 3 Accent 1" w:semiHidden="0" w:uiPriority="69" w:unhideWhenUsed="0"/>
-    <w:lsdException w:name="Dark List Accent 1" w:semiHidden="0" w:uiPriority="70" w:unhideWhenUsed="0"/>
-    <w:lsdException w:name="Colorful Shading Accent 1" w:semiHidden="0" w:uiPriority="71" w:unhideWhenUsed="0"/>
-    <w:lsdException w:name="Colorful List Accent 1" w:semiHidden="0" w:uiPriority="72" w:unhideWhenUsed="0"/>
-    <w:lsdException w:name="Colorful Grid Accent 1" w:semiHidden="0" w:uiPriority="73" w:unhideWhenUsed="0"/>
-    <w:lsdException w:name="Light Shading Accent 2" w:semiHidden="0" w:uiPriority="60" w:unhideWhenUsed="0"/>
-    <w:lsdException w:name="Light List Accent 2" w:semiHidden="0" w:uiPriority="61" w:unhideWhenUsed="0"/>
-    <w:lsdException w:name="Light Grid Accent 2" w:semiHidden="0" w:uiPriority="62" w:unhideWhenUsed="0"/>
-    <w:lsdException w:name="Medium Shading 1 Accent 2" w:semiHidden="0" w:uiPriority="63" w:unhideWhenUsed="0"/>
-    <w:lsdException w:name="Medium Shading 2 Accent 2" w:semiHidden="0" w:uiPriority="64" w:unhideWhenUsed="0"/>
-    <w:lsdException w:name="Medium List 1 Accent 2" w:semiHidden="0" w:uiPriority="65" w:unhideWhenUsed="0"/>
-    <w:lsdException w:name="Medium List 2 Accent 2" w:semiHidden="0" w:uiPriority="66" w:unhideWhenUsed="0"/>
-    <w:lsdException w:name="Medium Grid 1 Accent 2" w:semiHidden="0" w:uiPriority="67" w:unhideWhenUsed="0"/>
-    <w:lsdException w:name="Medium Grid 2 Accent 2" w:semiHidden="0" w:uiPriority="68" w:unhideWhenUsed="0"/>
-    <w:lsdException w:name="Medium Grid 3 Accent 2" w:semiHidden="0" w:uiPriority="69" w:unhideWhenUsed="0"/>
-    <w:lsdException w:name="Dark List Accent 2" w:semiHidden="0" w:uiPriority="70" w:unhideWhenUsed="0"/>
-    <w:lsdException w:name="Colorful Shading Accent 2" w:semiHidden="0" w:uiPriority="71" w:unhideWhenUsed="0"/>
-    <w:lsdException w:name="Colorful List Accent 2" w:semiHidden="0" w:uiPriority="72" w:unhideWhenUsed="0"/>
-    <w:lsdException w:name="Colorful Grid Accent 2" w:semiHidden="0" w:uiPriority="73" w:unhideWhenUsed="0"/>
-    <w:lsdException w:name="Light Shading Accent 3" w:semiHidden="0" w:uiPriority="60" w:unhideWhenUsed="0"/>
-    <w:lsdException w:name="Light List Accent 3" w:semiHidden="0" w:uiPriority="61" w:unhideWhenUsed="0"/>
-    <w:lsdException w:name="Light Grid Accent 3" w:semiHidden="0" w:uiPriority="62" w:unhideWhenUsed="0"/>
-    <w:lsdException w:name="Medium Shading 1 Accent 3" w:semiHidden="0" w:uiPriority="63" w:unhideWhenUsed="0"/>
-    <w:lsdException w:name="Medium Shading 2 Accent 3" w:semiHidden="0" w:uiPriority="64" w:unhideWhenUsed="0"/>
-    <w:lsdException w:name="Medium List 1 Accent 3" w:semiHidden="0" w:uiPriority="65" w:unhideWhenUsed="0"/>
-    <w:lsdException w:name="Medium List 2 Accent 3" w:semiHidden="0" w:uiPriority="66" w:unhideWhenUsed="0"/>
-    <w:lsdException w:name="Medium Grid 1 Accent 3" w:semiHidden="0" w:uiPriority="67" w:unhideWhenUsed="0"/>
-    <w:lsdException w:name="Medium Grid 2 Accent 3" w:semiHidden="0" w:uiPriority="68" w:unhideWhenUsed="0"/>
-    <w:lsdException w:name="Medium Grid 3 Accent 3" w:semiHidden="0" w:uiPriority="69" w:unhideWhenUsed="0"/>
-    <w:lsdException w:name="Dark List Accent 3" w:semiHidden="0" w:uiPriority="70" w:unhideWhenUsed="0"/>
-    <w:lsdException w:name="Colorful Shading Accent 3" w:semiHidden="0" w:uiPriority="71" w:unhideWhenUsed="0"/>
-    <w:lsdException w:name="Colorful List Accent 3" w:semiHidden="0" w:uiPriority="72" w:unhideWhenUsed="0"/>
-    <w:lsdException w:name="Colorful Grid Accent 3" w:semiHidden="0" w:uiPriority="73" w:unhideWhenUsed="0"/>
-    <w:lsdException w:name="Light Shading Accent 4" w:semiHidden="0" w:uiPriority="60" w:unhideWhenUsed="0"/>
-    <w:lsdException w:name="Light List Accent 4" w:semiHidden="0" w:uiPriority="61" w:unhideWhenUsed="0"/>
-    <w:lsdException w:name="Light Grid Accent 4" w:semiHidden="0" w:uiPriority="62" w:unhideWhenUsed="0"/>
-    <w:lsdException w:name="Medium Shading 1 Accent 4" w:semiHidden="0" w:uiPriority="63" w:unhideWhenUsed="0"/>
-    <w:lsdException w:name="Medium Shading 2 Accent 4" w:semiHidden="0" w:uiPriority="64" w:unhideWhenUsed="0"/>
-    <w:lsdException w:name="Medium List 1 Accent 4" w:semiHidden="0" w:uiPriority="65" w:unhideWhenUsed="0"/>
-    <w:lsdException w:name="Medium List 2 Accent 4" w:semiHidden="0" w:uiPriority="66" w:unhideWhenUsed="0"/>
-    <w:lsdException w:name="Medium Grid 1 Accent 4" w:semiHidden="0" w:uiPriority="67" w:unhideWhenUsed="0"/>
-    <w:lsdException w:name="Medium Grid 2 Accent 4" w:semiHidden="0" w:uiPriority="68" w:unhideWhenUsed="0"/>
-    <w:lsdException w:name="Medium Grid 3 Accent 4" w:semiHidden="0" w:uiPriority="69" w:unhideWhenUsed="0"/>
-    <w:lsdException w:name="Dark List Accent 4" w:semiHidden="0" w:uiPriority="70" w:unhideWhenUsed="0"/>
-    <w:lsdException w:name="Colorful Shading Accent 4" w:semiHidden="0" w:uiPriority="71" w:unhideWhenUsed="0"/>
-    <w:lsdException w:name="Colorful List Accent 4" w:semiHidden="0" w:uiPriority="72" w:unhideWhenUsed="0"/>
-    <w:lsdException w:name="Colorful Grid Accent 4" w:semiHidden="0" w:uiPriority="73" w:unhideWhenUsed="0"/>
-    <w:lsdException w:name="Light Shading Accent 5" w:semiHidden="0" w:uiPriority="60" w:unhideWhenUsed="0"/>
-    <w:lsdException w:name="Light List Accent 5" w:semiHidden="0" w:uiPriority="61" w:unhideWhenUsed="0"/>
-    <w:lsdException w:name="Light Grid Accent 5" w:semiHidden="0" w:uiPriority="62" w:unhideWhenUsed="0"/>
-    <w:lsdException w:name="Medium Shading 1 Accent 5" w:semiHidden="0" w:uiPriority="63" w:unhideWhenUsed="0"/>
-    <w:lsdException w:name="Medium Shading 2 Accent 5" w:semiHidden="0" w:uiPriority="64" w:unhideWhenUsed="0"/>
-    <w:lsdException w:name="Medium List 1 Accent 5" w:semiHidden="0" w:uiPriority="65" w:unhideWhenUsed="0"/>
-    <w:lsdException w:name="Medium List 2 Accent 5" w:semiHidden="0" w:uiPriority="66" w:unhideWhenUsed="0"/>
-    <w:lsdException w:name="Medium Grid 1 Accent 5" w:semiHidden="0" w:uiPriority="67" w:unhideWhenUsed="0"/>
-    <w:lsdException w:name="Medium Grid 2 Accent 5" w:semiHidden="0" w:uiPriority="68" w:unhideWhenUsed="0"/>
-    <w:lsdException w:name="Medium Grid 3 Accent 5" w:semiHidden="0" w:uiPriority="69" w:unhideWhenUsed="0"/>
-    <w:lsdException w:name="Dark List Accent 5" w:semiHidden="0" w:uiPriority="70" w:unhideWhenUsed="0"/>
-    <w:lsdException w:name="Colorful Shading Accent 5" w:semiHidden="0" w:uiPriority="71" w:unhideWhenUsed="0"/>
-    <w:lsdException w:name="Colorful List Accent 5" w:semiHidden="0" w:uiPriority="72" w:unhideWhenUsed="0"/>
-    <w:lsdException w:name="Colorful Grid Accent 5" w:semiHidden="0" w:uiPriority="73" w:unhideWhenUsed="0"/>
-    <w:lsdException w:name="Light Shading Accent 6" w:semiHidden="0" w:uiPriority="60" w:unhideWhenUsed="0"/>
-    <w:lsdException w:name="Light List Accent 6" w:semiHidden="0" w:uiPriority="61" w:unhideWhenUsed="0"/>
-    <w:lsdException w:name="Light Grid Accent 6" w:semiHidden="0" w:uiPriority="62" w:unhideWhenUsed="0"/>
-    <w:lsdException w:name="Medium Shading 1 Accent 6" w:semiHidden="0" w:uiPriority="63" w:unhideWhenUsed="0"/>
-    <w:lsdException w:name="Medium Shading 2 Accent 6" w:semiHidden="0" w:uiPriority="64" w:unhideWhenUsed="0"/>
-    <w:lsdException w:name="Medium List 1 Accent 6" w:semiHidden="0" w:uiPriority="65" w:unhideWhenUsed="0"/>
-    <w:lsdException w:name="Medium List 2 Accent 6" w:semiHidden="0" w:uiPriority="66" w:unhideWhenUsed="0"/>
-    <w:lsdException w:name="Medium Grid 1 Accent 6" w:semiHidden="0" w:uiPriority="67" w:unhideWhenUsed="0"/>
-    <w:lsdException w:name="Medium Grid 2 Accent 6" w:semiHidden="0" w:uiPriority="68" w:unhideWhenUsed="0"/>
-    <w:lsdException w:name="Medium Grid 3 Accent 6" w:semiHidden="0" w:uiPriority="69" w:unhideWhenUsed="0"/>
-    <w:lsdException w:name="Dark List Accent 6" w:semiHidden="0" w:uiPriority="70" w:unhideWhenUsed="0"/>
-    <w:lsdException w:name="Colorful Shading Accent 6" w:semiHidden="0" w:uiPriority="71" w:unhideWhenUsed="0"/>
-    <w:lsdException w:name="Colorful List Accent 6" w:semiHidden="0" w:uiPriority="72" w:unhideWhenUsed="0"/>
-    <w:lsdException w:name="Colorful Grid Accent 6" w:semiHidden="0" w:uiPriority="73" w:unhideWhenUsed="0"/>
-    <w:lsdException w:name="Subtle Emphasis" w:semiHidden="0" w:uiPriority="19" w:unhideWhenUsed="0" w:qFormat="1"/>
-    <w:lsdException w:name="Intense Emphasis" w:semiHidden="0" w:uiPriority="21" w:unhideWhenUsed="0" w:qFormat="1"/>
-    <w:lsdException w:name="Subtle Reference" w:semiHidden="0" w:uiPriority="31" w:unhideWhenUsed="0" w:qFormat="1"/>
-    <w:lsdException w:name="Intense Reference" w:semiHidden="0" w:uiPriority="32" w:unhideWhenUsed="0" w:qFormat="1"/>
-    <w:lsdException w:name="Book Title" w:semiHidden="0" w:uiPriority="33" w:unhideWhenUsed="0" w:qFormat="1"/>
-    <w:lsdException w:name="Bibliography" w:uiPriority="37"/>
-    <w:lsdException w:name="TOC Heading" w:uiPriority="39" w:qFormat="1"/>
-  </w:latentStyles>
-  <w:style w:type="paragraph" w:default="1" w:styleId="Normal">
-    <w:name w:val="Normal"/>
-    <w:qFormat/>
-  </w:style>
-  <w:style w:type="paragraph" w:styleId="Heading1">
-    <w:name w:val="heading 1"/>
-    <w:basedOn w:val="Normal"/>
-    <w:next w:val="Normal"/>
-    <w:link w:val="Heading1Char"/>
-    <w:uiPriority w:val="9"/>
-    <w:qFormat/>
-    <w:rsid w:val="005B5C5C"/>
-    <w:pPr>
-      <w:keepNext/>
-      <w:keepLines/>
-      <w:spacing w:before="480"/>
-      <w:outlineLvl w:val="0"/>
-    </w:pPr>
-    <w:rPr>
-      <w:rFonts w:asciiTheme="majorHAnsi" w:eastAsiaTheme="majorEastAsia" w:hAnsiTheme="majorHAnsi" w:cstheme="majorBidi"/>
-      <w:b/>
-      <w:bCs/>
-      <w:color w:val="345A8A" w:themeColor="accent1" w:themeShade="B5"/>
-      <w:sz w:val="32"/>
-      <w:szCs w:val="32"/>
-    </w:rPr>
-  </w:style>
-  <w:style w:type="paragraph" w:styleId="Heading2">
-    <w:name w:val="heading 2"/>
-    <w:basedOn w:val="Normal"/>
-    <w:next w:val="Normal"/>
-    <w:link w:val="Heading2Char"/>
-    <w:uiPriority w:val="9"/>
-    <w:unhideWhenUsed/>
-    <w:qFormat/>
-    <w:rsid w:val="005B5C5C"/>
-    <w:pPr>
-      <w:keepNext/>
-      <w:keepLines/>
-      <w:spacing w:before="200"/>
-      <w:outlineLvl w:val="1"/>
-    </w:pPr>
-    <w:rPr>
-      <w:rFonts w:asciiTheme="majorHAnsi" w:eastAsiaTheme="majorEastAsia" w:hAnsiTheme="majorHAnsi" w:cstheme="majorBidi"/>
-      <w:b/>
-      <w:bCs/>
-      <w:color w:val="4F81BD" w:themeColor="accent1"/>
-      <w:sz w:val="26"/>
-      <w:szCs w:val="26"/>
-    </w:rPr>
-  </w:style>
-  <w:style w:type="paragraph" w:styleId="Heading3">
-    <w:name w:val="heading 3"/>
-    <w:basedOn w:val="Normal"/>
-    <w:link w:val="Heading3Char"/>
-    <w:uiPriority w:val="9"/>
-    <w:qFormat/>
-    <w:rsid w:val="005B5C5C"/>
-    <w:pPr>
-      <w:spacing w:before="100" w:beforeAutospacing="1" w:after="100" w:afterAutospacing="1"/>
-      <w:outlineLvl w:val="2"/>
-    </w:pPr>
-    <w:rPr>
-      <w:rFonts w:ascii="Times New Roman" w:hAnsi="Times New Roman" w:cs="Times New Roman"/>
-      <w:b/>
-      <w:bCs/>
-      <w:sz w:val="27"/>
-      <w:szCs w:val="27"/>
-      <w:lang w:val="en-GB"/>
-    </w:rPr>
-  </w:style>
-  <w:style w:type="character" w:default="1" w:styleId="DefaultParagraphFont">
-    <w:name w:val="Default Paragraph Font"/>
-    <w:uiPriority w:val="1"/>
-    <w:semiHidden/>
-    <w:unhideWhenUsed/>
-  </w:style>
-  <w:style w:type="table" w:default="1" w:styleId="TableNormal">
-    <w:name w:val="Normal Table"/>
-    <w:uiPriority w:val="99"/>
-    <w:semiHidden/>
-    <w:unhideWhenUsed/>
-    <w:tblPr>
-      <w:tblInd w:w="0" w:type="dxa"/>
-      <w:tblCellMar>
-        <w:top w:w="0" w:type="dxa"/>
-        <w:left w:w="108" w:type="dxa"/>
-        <w:bottom w:w="0" w:type="dxa"/>
-        <w:right w:w="108" w:type="dxa"/>
-      </w:tblCellMar>
-    </w:tblPr>
-  </w:style>
-  <w:style w:type="numbering" w:default="1" w:styleId="NoList">
-    <w:name w:val="No List"/>
-    <w:uiPriority w:val="99"/>
-    <w:semiHidden/>
-    <w:unhideWhenUsed/>
-  </w:style>
-  <w:style w:type="character" w:customStyle="1" w:styleId="Heading3Char">
-    <w:name w:val="Heading 3 Char"/>
-    <w:basedOn w:val="DefaultParagraphFont"/>
-    <w:link w:val="Heading3"/>
-    <w:uiPriority w:val="9"/>
-    <w:rsid w:val="005B5C5C"/>
-    <w:rPr>
-      <w:rFonts w:ascii="Times New Roman" w:hAnsi="Times New Roman" w:cs="Times New Roman"/>
-      <w:b/>
-      <w:bCs/>
-      <w:sz w:val="27"/>
-      <w:szCs w:val="27"/>
-      <w:lang w:val="en-GB"/>
-    </w:rPr>
-  </w:style>
-  <w:style w:type="paragraph" w:styleId="NormalWeb">
-    <w:name w:val="Normal (Web)"/>
-    <w:basedOn w:val="Normal"/>
-    <w:uiPriority w:val="99"/>
-    <w:semiHidden/>
-    <w:unhideWhenUsed/>
-    <w:rsid w:val="005B5C5C"/>
-    <w:pPr>
-      <w:spacing w:before="100" w:beforeAutospacing="1" w:after="100" w:afterAutospacing="1"/>
-    </w:pPr>
-    <w:rPr>
-      <w:rFonts w:ascii="Times New Roman" w:hAnsi="Times New Roman" w:cs="Times New Roman"/>
-      <w:sz w:val="20"/>
-      <w:szCs w:val="20"/>
-      <w:lang w:val="en-GB"/>
-    </w:rPr>
-  </w:style>
-  <w:style w:type="character" w:styleId="Hyperlink">
-    <w:name w:val="Hyperlink"/>
+  <w:style w:type="character" w:styleId="UnresolvedMention">
+    <w:name w:val="Unresolved Mention"/>
     <w:basedOn w:val="DefaultParagraphFont"/>
     <w:uiPriority w:val="99"/>
     <w:semiHidden/>
     <w:unhideWhenUsed/>
-    <w:rsid w:val="005B5C5C"/>
+    <w:rsid w:val="00C271D4"/>
     <w:rPr>
-      <w:color w:val="0000FF"/>
-      <w:u w:val="single"/>
-    </w:rPr>
-  </w:style>
-  <w:style w:type="character" w:customStyle="1" w:styleId="apple-tab-span">
-    <w:name w:val="apple-tab-span"/>
-    <w:basedOn w:val="DefaultParagraphFont"/>
-    <w:rsid w:val="005B5C5C"/>
-  </w:style>
-  <w:style w:type="character" w:customStyle="1" w:styleId="Heading1Char">
-    <w:name w:val="Heading 1 Char"/>
-    <w:basedOn w:val="DefaultParagraphFont"/>
-    <w:link w:val="Heading1"/>
-    <w:uiPriority w:val="9"/>
-    <w:rsid w:val="005B5C5C"/>
-    <w:rPr>
-      <w:rFonts w:asciiTheme="majorHAnsi" w:eastAsiaTheme="majorEastAsia" w:hAnsiTheme="majorHAnsi" w:cstheme="majorBidi"/>
-      <w:b/>
-      <w:bCs/>
-      <w:color w:val="345A8A" w:themeColor="accent1" w:themeShade="B5"/>
-      <w:sz w:val="32"/>
-      <w:szCs w:val="32"/>
-    </w:rPr>
-  </w:style>
-  <w:style w:type="paragraph" w:styleId="TOCHeading">
-    <w:name w:val="TOC Heading"/>
-    <w:basedOn w:val="Heading1"/>
-    <w:next w:val="Normal"/>
-    <w:uiPriority w:val="39"/>
-    <w:unhideWhenUsed/>
-    <w:qFormat/>
-    <w:rsid w:val="005B5C5C"/>
-    <w:pPr>
-      <w:spacing w:line="276" w:lineRule="auto"/>
-      <w:outlineLvl w:val="9"/>
-    </w:pPr>
-    <w:rPr>
-      <w:color w:val="365F91" w:themeColor="accent1" w:themeShade="BF"/>
-      <w:sz w:val="28"/>
-      <w:szCs w:val="28"/>
-    </w:rPr>
-  </w:style>
-  <w:style w:type="paragraph" w:styleId="BalloonText">
-    <w:name w:val="Balloon Text"/>
-    <w:basedOn w:val="Normal"/>
-    <w:link w:val="BalloonTextChar"/>
-    <w:uiPriority w:val="99"/>
-    <w:semiHidden/>
-    <w:unhideWhenUsed/>
-    <w:rsid w:val="005B5C5C"/>
-    <w:rPr>
-      <w:rFonts w:ascii="Lucida Grande" w:hAnsi="Lucida Grande" w:cs="Lucida Grande"/>
-      <w:sz w:val="18"/>
-      <w:szCs w:val="18"/>
-    </w:rPr>
-  </w:style>
-  <w:style w:type="character" w:customStyle="1" w:styleId="BalloonTextChar">
-    <w:name w:val="Balloon Text Char"/>
-    <w:basedOn w:val="DefaultParagraphFont"/>
-    <w:link w:val="BalloonText"/>
-    <w:uiPriority w:val="99"/>
-    <w:semiHidden/>
-    <w:rsid w:val="005B5C5C"/>
-    <w:rPr>
-      <w:rFonts w:ascii="Lucida Grande" w:hAnsi="Lucida Grande" w:cs="Lucida Grande"/>
-      <w:sz w:val="18"/>
-      <w:szCs w:val="18"/>
-    </w:rPr>
-  </w:style>
-  <w:style w:type="paragraph" w:styleId="TOC1">
-    <w:name w:val="toc 1"/>
-    <w:basedOn w:val="Normal"/>
-    <w:next w:val="Normal"/>
-    <w:autoRedefine/>
-    <w:uiPriority w:val="39"/>
-    <w:unhideWhenUsed/>
-    <w:rsid w:val="005B5C5C"/>
-    <w:pPr>
-      <w:spacing w:before="120"/>
-    </w:pPr>
-    <w:rPr>
-      <w:b/>
-    </w:rPr>
-  </w:style>
-  <w:style w:type="paragraph" w:styleId="TOC2">
-    <w:name w:val="toc 2"/>
-    <w:basedOn w:val="Normal"/>
-    <w:next w:val="Normal"/>
-    <w:autoRedefine/>
-    <w:uiPriority w:val="39"/>
-    <w:unhideWhenUsed/>
-    <w:rsid w:val="005B5C5C"/>
-    <w:pPr>
-      <w:ind w:left="240"/>
-    </w:pPr>
-    <w:rPr>
-      <w:b/>
-      <w:sz w:val="22"/>
-      <w:szCs w:val="22"/>
-    </w:rPr>
-  </w:style>
-  <w:style w:type="paragraph" w:styleId="TOC3">
-    <w:name w:val="toc 3"/>
-    <w:basedOn w:val="Normal"/>
-    <w:next w:val="Normal"/>
-    <w:autoRedefine/>
-    <w:uiPriority w:val="39"/>
-    <w:semiHidden/>
-    <w:unhideWhenUsed/>
-    <w:rsid w:val="005B5C5C"/>
-    <w:pPr>
-      <w:ind w:left="480"/>
-    </w:pPr>
-    <w:rPr>
-      <w:sz w:val="22"/>
-      <w:szCs w:val="22"/>
-    </w:rPr>
-  </w:style>
-  <w:style w:type="paragraph" w:styleId="TOC4">
-    <w:name w:val="toc 4"/>
-    <w:basedOn w:val="Normal"/>
-    <w:next w:val="Normal"/>
-    <w:autoRedefine/>
-    <w:uiPriority w:val="39"/>
-    <w:semiHidden/>
-    <w:unhideWhenUsed/>
-    <w:rsid w:val="005B5C5C"/>
-    <w:pPr>
-      <w:ind w:left="720"/>
-    </w:pPr>
-    <w:rPr>
-      <w:sz w:val="20"/>
-      <w:szCs w:val="20"/>
-    </w:rPr>
-  </w:style>
-  <w:style w:type="paragraph" w:styleId="TOC5">
-    <w:name w:val="toc 5"/>
-    <w:basedOn w:val="Normal"/>
-    <w:next w:val="Normal"/>
-    <w:autoRedefine/>
-    <w:uiPriority w:val="39"/>
-    <w:semiHidden/>
-    <w:unhideWhenUsed/>
-    <w:rsid w:val="005B5C5C"/>
-    <w:pPr>
-      <w:ind w:left="960"/>
-    </w:pPr>
-    <w:rPr>
-      <w:sz w:val="20"/>
-      <w:szCs w:val="20"/>
-    </w:rPr>
-  </w:style>
-  <w:style w:type="paragraph" w:styleId="TOC6">
-    <w:name w:val="toc 6"/>
-    <w:basedOn w:val="Normal"/>
-    <w:next w:val="Normal"/>
-    <w:autoRedefine/>
-    <w:uiPriority w:val="39"/>
-    <w:semiHidden/>
-    <w:unhideWhenUsed/>
-    <w:rsid w:val="005B5C5C"/>
-    <w:pPr>
-      <w:ind w:left="1200"/>
-    </w:pPr>
-    <w:rPr>
-      <w:sz w:val="20"/>
-      <w:szCs w:val="20"/>
-    </w:rPr>
-  </w:style>
-  <w:style w:type="paragraph" w:styleId="TOC7">
-    <w:name w:val="toc 7"/>
-    <w:basedOn w:val="Normal"/>
-    <w:next w:val="Normal"/>
-    <w:autoRedefine/>
-    <w:uiPriority w:val="39"/>
-    <w:semiHidden/>
-    <w:unhideWhenUsed/>
-    <w:rsid w:val="005B5C5C"/>
-    <w:pPr>
-      <w:ind w:left="1440"/>
-    </w:pPr>
-    <w:rPr>
-      <w:sz w:val="20"/>
-      <w:szCs w:val="20"/>
-    </w:rPr>
-  </w:style>
-  <w:style w:type="paragraph" w:styleId="TOC8">
-    <w:name w:val="toc 8"/>
-    <w:basedOn w:val="Normal"/>
-    <w:next w:val="Normal"/>
-    <w:autoRedefine/>
-    <w:uiPriority w:val="39"/>
-    <w:semiHidden/>
-    <w:unhideWhenUsed/>
-    <w:rsid w:val="005B5C5C"/>
-    <w:pPr>
-      <w:ind w:left="1680"/>
-    </w:pPr>
-    <w:rPr>
-      <w:sz w:val="20"/>
-      <w:szCs w:val="20"/>
-    </w:rPr>
-  </w:style>
-  <w:style w:type="paragraph" w:styleId="TOC9">
-    <w:name w:val="toc 9"/>
-    <w:basedOn w:val="Normal"/>
-    <w:next w:val="Normal"/>
-    <w:autoRedefine/>
-    <w:uiPriority w:val="39"/>
-    <w:semiHidden/>
-    <w:unhideWhenUsed/>
-    <w:rsid w:val="005B5C5C"/>
-    <w:pPr>
-      <w:ind w:left="1920"/>
-    </w:pPr>
-    <w:rPr>
-      <w:sz w:val="20"/>
-      <w:szCs w:val="20"/>
-    </w:rPr>
-  </w:style>
-  <w:style w:type="character" w:customStyle="1" w:styleId="Heading2Char">
-    <w:name w:val="Heading 2 Char"/>
-    <w:basedOn w:val="DefaultParagraphFont"/>
-    <w:link w:val="Heading2"/>
-    <w:uiPriority w:val="9"/>
-    <w:rsid w:val="005B5C5C"/>
-    <w:rPr>
-      <w:rFonts w:asciiTheme="majorHAnsi" w:eastAsiaTheme="majorEastAsia" w:hAnsiTheme="majorHAnsi" w:cstheme="majorBidi"/>
-      <w:b/>
-      <w:bCs/>
-      <w:color w:val="4F81BD" w:themeColor="accent1"/>
-      <w:sz w:val="26"/>
-      <w:szCs w:val="26"/>
+      <w:color w:val="808080"/>
+      <w:shd w:val="clear" w:color="auto" w:fill="E6E6E6"/>
     </w:rPr>
   </w:style>
 </w:styles>
@@ -3121,7 +3085,7 @@
 </file>
 
 <file path=customXml/itemProps1.xml><?xml version="1.0" encoding="utf-8"?>
-<ds:datastoreItem xmlns:ds="http://schemas.openxmlformats.org/officeDocument/2006/customXml" ds:itemID="{FC45DC25-ACB1-B340-8728-DEFEDBD16CEC}">
+<ds:datastoreItem xmlns:ds="http://schemas.openxmlformats.org/officeDocument/2006/customXml" ds:itemID="{7BFB3DB7-0DFB-2549-B866-DE514B11662A}">
   <ds:schemaRefs>
     <ds:schemaRef ds:uri="http://schemas.openxmlformats.org/officeDocument/2006/bibliography"/>
   </ds:schemaRefs>

</xml_diff>